<commit_message>
Modificación de la descripción y definicion de clases 1
</commit_message>
<xml_diff>
--- a/Rescue key.docx
+++ b/Rescue key.docx
@@ -1276,7 +1276,7 @@
           <w:b/>
           <w:bCs/>
         </w:rPr>
-        <w:t>Jugador</w:t>
+        <w:t>Player</w:t>
       </w:r>
       <w:r>
         <w:rPr>
@@ -1296,6 +1296,15 @@
     </w:p>
     <w:p>
       <w:pPr>
+        <w:pStyle w:val="Subttulo"/>
+        <w:ind w:left="720"/>
+      </w:pPr>
+      <w:r>
+        <w:t>Atributos:</w:t>
+      </w:r>
+    </w:p>
+    <w:p>
+      <w:pPr>
         <w:pStyle w:val="Prrafodelista"/>
         <w:numPr>
           <w:ilvl w:val="0"/>
@@ -1308,7 +1317,18 @@
       </w:r>
       <w:proofErr w:type="spellEnd"/>
       <w:r>
-        <w:t xml:space="preserve"> dimensiones[2]= {Alto, ancho}</w:t>
+        <w:t xml:space="preserve"> </w:t>
+      </w:r>
+      <w:proofErr w:type="spellStart"/>
+      <w:r>
+        <w:t>dimension</w:t>
+      </w:r>
+      <w:proofErr w:type="spellEnd"/>
+      <w:r>
+        <w:t>[2]= {Alto, ancho}</w:t>
+      </w:r>
+      <w:r>
+        <w:t xml:space="preserve"> (Definición del tamaño del personaje)</w:t>
       </w:r>
     </w:p>
     <w:p>
@@ -1327,11 +1347,9 @@
       <w:r>
         <w:t xml:space="preserve"> </w:t>
       </w:r>
-      <w:proofErr w:type="spellStart"/>
-      <w:r>
-        <w:t>posicion</w:t>
-      </w:r>
-      <w:proofErr w:type="spellEnd"/>
+      <w:r>
+        <w:t>position</w:t>
+      </w:r>
       <w:r>
         <w:t>[2]={</w:t>
       </w:r>
@@ -1350,6 +1368,17 @@
       <w:proofErr w:type="spellEnd"/>
       <w:r>
         <w:t>}</w:t>
+      </w:r>
+      <w:r>
+        <w:t xml:space="preserve"> (Posición del personaje en el </w:t>
+      </w:r>
+      <w:proofErr w:type="spellStart"/>
+      <w:r>
+        <w:t>GraphicView</w:t>
+      </w:r>
+      <w:proofErr w:type="spellEnd"/>
+      <w:r>
+        <w:t>)</w:t>
       </w:r>
     </w:p>
     <w:p>
@@ -1360,7 +1389,216 @@
           <w:numId w:val="4"/>
         </w:numPr>
       </w:pPr>
-    </w:p>
+      <w:proofErr w:type="spellStart"/>
+      <w:r>
+        <w:t>Float</w:t>
+      </w:r>
+      <w:proofErr w:type="spellEnd"/>
+      <w:r>
+        <w:t xml:space="preserve"> </w:t>
+      </w:r>
+      <w:proofErr w:type="spellStart"/>
+      <w:r>
+        <w:t>speed</w:t>
+      </w:r>
+      <w:proofErr w:type="spellEnd"/>
+      <w:r>
+        <w:t xml:space="preserve"> (Velocidad con que </w:t>
+      </w:r>
+      <w:proofErr w:type="spellStart"/>
+      <w:r>
+        <w:t>el</w:t>
+      </w:r>
+      <w:proofErr w:type="spellEnd"/>
+      <w:r>
+        <w:t xml:space="preserve"> se mueve el personaje)</w:t>
+      </w:r>
+    </w:p>
+    <w:p>
+      <w:pPr>
+        <w:pStyle w:val="Prrafodelista"/>
+        <w:ind w:left="1440"/>
+      </w:pPr>
+    </w:p>
+    <w:p>
+      <w:pPr>
+        <w:pStyle w:val="Subttulo"/>
+        <w:ind w:left="708"/>
+      </w:pPr>
+      <w:r>
+        <w:t>Métodos:</w:t>
+      </w:r>
+    </w:p>
+    <w:p>
+      <w:pPr>
+        <w:pStyle w:val="Prrafodelista"/>
+        <w:numPr>
+          <w:ilvl w:val="0"/>
+          <w:numId w:val="5"/>
+        </w:numPr>
+        <w:ind w:left="1276" w:hanging="142"/>
+      </w:pPr>
+      <w:r>
+        <w:t>Player(</w:t>
+      </w:r>
+      <w:proofErr w:type="spellStart"/>
+      <w:r>
+        <w:t>QString</w:t>
+      </w:r>
+      <w:proofErr w:type="spellEnd"/>
+      <w:r>
+        <w:t xml:space="preserve">, </w:t>
+      </w:r>
+      <w:proofErr w:type="spellStart"/>
+      <w:r>
+        <w:t>float</w:t>
+      </w:r>
+      <w:proofErr w:type="spellEnd"/>
+      <w:r>
+        <w:t xml:space="preserve">, </w:t>
+      </w:r>
+      <w:proofErr w:type="spellStart"/>
+      <w:r>
+        <w:t>float</w:t>
+      </w:r>
+      <w:proofErr w:type="spellEnd"/>
+      <w:r>
+        <w:t xml:space="preserve">) (Se enviará el tamaño que tendrá el personaje y </w:t>
+      </w:r>
+      <w:proofErr w:type="spellStart"/>
+      <w:r>
+        <w:t>path</w:t>
+      </w:r>
+      <w:proofErr w:type="spellEnd"/>
+      <w:r>
+        <w:t xml:space="preserve"> de la imagen)</w:t>
+      </w:r>
+    </w:p>
+    <w:p>
+      <w:pPr>
+        <w:pStyle w:val="Prrafodelista"/>
+        <w:numPr>
+          <w:ilvl w:val="0"/>
+          <w:numId w:val="5"/>
+        </w:numPr>
+        <w:ind w:left="1276" w:hanging="142"/>
+      </w:pPr>
+      <w:proofErr w:type="spellStart"/>
+      <w:r>
+        <w:t>Void</w:t>
+      </w:r>
+      <w:proofErr w:type="spellEnd"/>
+      <w:r>
+        <w:t xml:space="preserve"> </w:t>
+      </w:r>
+      <w:proofErr w:type="spellStart"/>
+      <w:r>
+        <w:t>Jump</w:t>
+      </w:r>
+      <w:proofErr w:type="spellEnd"/>
+      <w:r>
+        <w:t>() (</w:t>
+      </w:r>
+      <w:r>
+        <w:t>Utilizada para saltar</w:t>
+      </w:r>
+      <w:r>
+        <w:t>)</w:t>
+      </w:r>
+    </w:p>
+    <w:p>
+      <w:pPr>
+        <w:pStyle w:val="Prrafodelista"/>
+        <w:numPr>
+          <w:ilvl w:val="0"/>
+          <w:numId w:val="5"/>
+        </w:numPr>
+        <w:ind w:left="1276" w:hanging="142"/>
+      </w:pPr>
+      <w:proofErr w:type="spellStart"/>
+      <w:r>
+        <w:t>Void</w:t>
+      </w:r>
+      <w:proofErr w:type="spellEnd"/>
+      <w:r>
+        <w:t xml:space="preserve"> </w:t>
+      </w:r>
+      <w:proofErr w:type="spellStart"/>
+      <w:r>
+        <w:t>Squat</w:t>
+      </w:r>
+      <w:proofErr w:type="spellEnd"/>
+      <w:r>
+        <w:t>()</w:t>
+      </w:r>
+      <w:r>
+        <w:t xml:space="preserve"> (</w:t>
+      </w:r>
+      <w:r>
+        <w:t>Agacharse</w:t>
+      </w:r>
+      <w:r>
+        <w:t>)</w:t>
+      </w:r>
+    </w:p>
+    <w:p>
+      <w:pPr>
+        <w:pStyle w:val="Prrafodelista"/>
+        <w:numPr>
+          <w:ilvl w:val="0"/>
+          <w:numId w:val="5"/>
+        </w:numPr>
+        <w:ind w:left="1276" w:hanging="142"/>
+      </w:pPr>
+      <w:proofErr w:type="spellStart"/>
+      <w:r>
+        <w:t>Void</w:t>
+      </w:r>
+      <w:proofErr w:type="spellEnd"/>
+      <w:r>
+        <w:t xml:space="preserve"> </w:t>
+      </w:r>
+      <w:proofErr w:type="spellStart"/>
+      <w:r>
+        <w:t>Left</w:t>
+      </w:r>
+      <w:proofErr w:type="spellEnd"/>
+      <w:r>
+        <w:t>() (Ir hacia a la izquierda)</w:t>
+      </w:r>
+    </w:p>
+    <w:p>
+      <w:pPr>
+        <w:pStyle w:val="Prrafodelista"/>
+        <w:numPr>
+          <w:ilvl w:val="0"/>
+          <w:numId w:val="5"/>
+        </w:numPr>
+        <w:ind w:left="1276" w:hanging="142"/>
+      </w:pPr>
+      <w:proofErr w:type="spellStart"/>
+      <w:r>
+        <w:t>Void</w:t>
+      </w:r>
+      <w:proofErr w:type="spellEnd"/>
+      <w:r>
+        <w:t xml:space="preserve"> </w:t>
+      </w:r>
+      <w:proofErr w:type="spellStart"/>
+      <w:r>
+        <w:t>Right</w:t>
+      </w:r>
+      <w:proofErr w:type="spellEnd"/>
+      <w:r>
+        <w:t>() (Ir hacia la derecha)</w:t>
+      </w:r>
+    </w:p>
+    <w:p>
+      <w:r>
+        <w:tab/>
+      </w:r>
+    </w:p>
+    <w:p/>
     <w:p>
       <w:pPr>
         <w:pStyle w:val="Prrafodelista"/>
@@ -1373,12 +1611,21 @@
           <w:bCs/>
         </w:rPr>
       </w:pPr>
+      <w:proofErr w:type="spellStart"/>
       <w:r>
         <w:rPr>
           <w:b/>
           <w:bCs/>
         </w:rPr>
-        <w:t>Enemigo:</w:t>
+        <w:t>Villain</w:t>
+      </w:r>
+      <w:proofErr w:type="spellEnd"/>
+      <w:r>
+        <w:rPr>
+          <w:b/>
+          <w:bCs/>
+        </w:rPr>
+        <w:t>:</w:t>
       </w:r>
     </w:p>
     <w:p>
@@ -1388,6 +1635,258 @@
       <w:r>
         <w:t>Se implementará herencia de la clase jugador, ya que se utilizarán los mismos métodos y atributos implementados en ella y se añadirán nuevos métodos como disparar.</w:t>
       </w:r>
+    </w:p>
+    <w:p>
+      <w:pPr>
+        <w:pStyle w:val="Subttulo"/>
+        <w:ind w:left="708"/>
+      </w:pPr>
+      <w:r>
+        <w:t>Atributos:</w:t>
+      </w:r>
+    </w:p>
+    <w:p>
+      <w:pPr>
+        <w:pStyle w:val="Prrafodelista"/>
+        <w:numPr>
+          <w:ilvl w:val="0"/>
+          <w:numId w:val="6"/>
+        </w:numPr>
+      </w:pPr>
+      <w:proofErr w:type="spellStart"/>
+      <w:r>
+        <w:t>Int</w:t>
+      </w:r>
+      <w:proofErr w:type="spellEnd"/>
+      <w:r>
+        <w:t xml:space="preserve"> </w:t>
+      </w:r>
+      <w:proofErr w:type="spellStart"/>
+      <w:r>
+        <w:t>Shots</w:t>
+      </w:r>
+      <w:proofErr w:type="spellEnd"/>
+      <w:r>
+        <w:t>() (Cantidad de disparos que tiene el enemigo)</w:t>
+      </w:r>
+    </w:p>
+    <w:p>
+      <w:pPr>
+        <w:pStyle w:val="Prrafodelista"/>
+        <w:numPr>
+          <w:ilvl w:val="0"/>
+          <w:numId w:val="6"/>
+        </w:numPr>
+      </w:pPr>
+      <w:proofErr w:type="spellStart"/>
+      <w:r>
+        <w:t>Float</w:t>
+      </w:r>
+      <w:proofErr w:type="spellEnd"/>
+      <w:r>
+        <w:t xml:space="preserve"> </w:t>
+      </w:r>
+      <w:proofErr w:type="spellStart"/>
+      <w:r>
+        <w:t>PosShot</w:t>
+      </w:r>
+      <w:proofErr w:type="spellEnd"/>
+      <w:r>
+        <w:t>[2]={Posición x, Posición y} (Posiciones de la bala)</w:t>
+      </w:r>
+    </w:p>
+    <w:p>
+      <w:pPr>
+        <w:pStyle w:val="Prrafodelista"/>
+        <w:numPr>
+          <w:ilvl w:val="0"/>
+          <w:numId w:val="6"/>
+        </w:numPr>
+      </w:pPr>
+      <w:proofErr w:type="spellStart"/>
+      <w:r>
+        <w:t>Float</w:t>
+      </w:r>
+      <w:proofErr w:type="spellEnd"/>
+      <w:r>
+        <w:t xml:space="preserve"> </w:t>
+      </w:r>
+      <w:proofErr w:type="spellStart"/>
+      <w:r>
+        <w:t>VelShot</w:t>
+      </w:r>
+      <w:proofErr w:type="spellEnd"/>
+      <w:r>
+        <w:t>[3]={</w:t>
+      </w:r>
+      <w:proofErr w:type="spellStart"/>
+      <w:r>
+        <w:t>Vel</w:t>
+      </w:r>
+      <w:proofErr w:type="spellEnd"/>
+      <w:r>
+        <w:t xml:space="preserve"> inicial, </w:t>
+      </w:r>
+      <w:proofErr w:type="spellStart"/>
+      <w:r>
+        <w:t>Vel</w:t>
+      </w:r>
+      <w:proofErr w:type="spellEnd"/>
+      <w:r>
+        <w:t xml:space="preserve"> en x, </w:t>
+      </w:r>
+      <w:proofErr w:type="spellStart"/>
+      <w:r>
+        <w:t>Vel</w:t>
+      </w:r>
+      <w:proofErr w:type="spellEnd"/>
+      <w:r>
+        <w:t xml:space="preserve"> en y} (Velocidades de la bala)</w:t>
+      </w:r>
+    </w:p>
+    <w:p>
+      <w:pPr>
+        <w:pStyle w:val="Prrafodelista"/>
+        <w:numPr>
+          <w:ilvl w:val="0"/>
+          <w:numId w:val="6"/>
+        </w:numPr>
+      </w:pPr>
+      <w:proofErr w:type="spellStart"/>
+      <w:r>
+        <w:t>Int</w:t>
+      </w:r>
+      <w:proofErr w:type="spellEnd"/>
+      <w:r>
+        <w:t xml:space="preserve"> </w:t>
+      </w:r>
+      <w:proofErr w:type="spellStart"/>
+      <w:r>
+        <w:t>Angle</w:t>
+      </w:r>
+      <w:proofErr w:type="spellEnd"/>
+      <w:r>
+        <w:t xml:space="preserve"> (Ángulo de disparo)</w:t>
+      </w:r>
+    </w:p>
+    <w:p>
+      <w:pPr>
+        <w:pStyle w:val="Prrafodelista"/>
+        <w:ind w:left="1068"/>
+      </w:pPr>
+    </w:p>
+    <w:p>
+      <w:pPr>
+        <w:pStyle w:val="Subttulo"/>
+        <w:ind w:left="708"/>
+      </w:pPr>
+      <w:r>
+        <w:t>Métodos:</w:t>
+      </w:r>
+    </w:p>
+    <w:p>
+      <w:pPr>
+        <w:pStyle w:val="Prrafodelista"/>
+        <w:numPr>
+          <w:ilvl w:val="0"/>
+          <w:numId w:val="8"/>
+        </w:numPr>
+      </w:pPr>
+      <w:proofErr w:type="spellStart"/>
+      <w:r>
+        <w:t>Villain</w:t>
+      </w:r>
+      <w:proofErr w:type="spellEnd"/>
+      <w:r>
+        <w:t>()</w:t>
+      </w:r>
+    </w:p>
+    <w:p>
+      <w:pPr>
+        <w:pStyle w:val="Prrafodelista"/>
+        <w:numPr>
+          <w:ilvl w:val="0"/>
+          <w:numId w:val="8"/>
+        </w:numPr>
+      </w:pPr>
+      <w:proofErr w:type="spellStart"/>
+      <w:r>
+        <w:t>Void</w:t>
+      </w:r>
+      <w:proofErr w:type="spellEnd"/>
+      <w:r>
+        <w:t xml:space="preserve"> </w:t>
+      </w:r>
+      <w:proofErr w:type="spellStart"/>
+      <w:r>
+        <w:t>Reload</w:t>
+      </w:r>
+      <w:proofErr w:type="spellEnd"/>
+      <w:r>
+        <w:t>(</w:t>
+      </w:r>
+      <w:proofErr w:type="spellStart"/>
+      <w:r>
+        <w:t>int</w:t>
+      </w:r>
+      <w:proofErr w:type="spellEnd"/>
+      <w:r>
+        <w:t>) (Modificar la cantidad de disparos, recibe un entero con la cantidad que carga)</w:t>
+      </w:r>
+    </w:p>
+    <w:p>
+      <w:pPr>
+        <w:pStyle w:val="Prrafodelista"/>
+        <w:numPr>
+          <w:ilvl w:val="0"/>
+          <w:numId w:val="8"/>
+        </w:numPr>
+      </w:pPr>
+      <w:proofErr w:type="spellStart"/>
+      <w:r>
+        <w:t>Void</w:t>
+      </w:r>
+      <w:proofErr w:type="spellEnd"/>
+      <w:r>
+        <w:t xml:space="preserve"> </w:t>
+      </w:r>
+      <w:proofErr w:type="spellStart"/>
+      <w:r>
+        <w:t>Shoot</w:t>
+      </w:r>
+      <w:proofErr w:type="spellEnd"/>
+      <w:r>
+        <w:t>(</w:t>
+      </w:r>
+      <w:proofErr w:type="spellStart"/>
+      <w:r>
+        <w:t>Float</w:t>
+      </w:r>
+      <w:proofErr w:type="spellEnd"/>
+      <w:r>
+        <w:t xml:space="preserve"> *, </w:t>
+      </w:r>
+      <w:proofErr w:type="spellStart"/>
+      <w:r>
+        <w:t>Float</w:t>
+      </w:r>
+      <w:proofErr w:type="spellEnd"/>
+      <w:r>
+        <w:t xml:space="preserve">*, </w:t>
+      </w:r>
+      <w:proofErr w:type="spellStart"/>
+      <w:r>
+        <w:t>int</w:t>
+      </w:r>
+      <w:proofErr w:type="spellEnd"/>
+      <w:r>
+        <w:t>) (Método para disparar, recibe información para calcular trayectoria de la bala)</w:t>
+      </w:r>
+    </w:p>
+    <w:p>
+      <w:pPr>
+        <w:pStyle w:val="Prrafodelista"/>
+      </w:pPr>
     </w:p>
     <w:p>
       <w:pPr>
@@ -1502,7 +2001,6 @@
         <w:pStyle w:val="Prrafodelista"/>
       </w:pPr>
       <w:r>
-        <w:lastRenderedPageBreak/>
         <w:t>MAS</w:t>
       </w:r>
     </w:p>
@@ -1627,6 +2125,7 @@
         <w:pStyle w:val="Prrafodelista"/>
       </w:pPr>
       <w:r>
+        <w:lastRenderedPageBreak/>
         <w:t xml:space="preserve">Esta clase será implementada para lo que es todo el tema de la información tales como el </w:t>
       </w:r>
       <w:proofErr w:type="spellStart"/>
@@ -1705,7 +2204,7 @@
         <v:path o:extrusionok="f" gradientshapeok="t" o:connecttype="rect"/>
         <o:lock v:ext="edit" aspectratio="t"/>
       </v:shapetype>
-      <v:shape id="_x0000_i1194" type="#_x0000_t75" style="width:11.25pt;height:11.25pt" o:bullet="t">
+      <v:shape id="_x0000_i1190" type="#_x0000_t75" style="width:11.25pt;height:11.25pt" o:bullet="t">
         <v:imagedata r:id="rId1" o:title="mso4397"/>
       </v:shape>
     </w:pict>
@@ -1824,6 +2323,232 @@
     </w:lvl>
   </w:abstractNum>
   <w:abstractNum w:abstractNumId="1" w15:restartNumberingAfterBreak="0">
+    <w:nsid w:val="1633614C"/>
+    <w:multiLevelType w:val="hybridMultilevel"/>
+    <w:tmpl w:val="E5B030D2"/>
+    <w:lvl w:ilvl="0" w:tplc="240A0009">
+      <w:start w:val="1"/>
+      <w:numFmt w:val="bullet"/>
+      <w:lvlText w:val=""/>
+      <w:lvlJc w:val="left"/>
+      <w:pPr>
+        <w:ind w:left="1068" w:hanging="360"/>
+      </w:pPr>
+      <w:rPr>
+        <w:rFonts w:ascii="Wingdings" w:hAnsi="Wingdings" w:hint="default"/>
+      </w:rPr>
+    </w:lvl>
+    <w:lvl w:ilvl="1" w:tplc="240A0003" w:tentative="1">
+      <w:start w:val="1"/>
+      <w:numFmt w:val="bullet"/>
+      <w:lvlText w:val="o"/>
+      <w:lvlJc w:val="left"/>
+      <w:pPr>
+        <w:ind w:left="1788" w:hanging="360"/>
+      </w:pPr>
+      <w:rPr>
+        <w:rFonts w:ascii="Courier New" w:hAnsi="Courier New" w:cs="Courier New" w:hint="default"/>
+      </w:rPr>
+    </w:lvl>
+    <w:lvl w:ilvl="2" w:tplc="240A0005" w:tentative="1">
+      <w:start w:val="1"/>
+      <w:numFmt w:val="bullet"/>
+      <w:lvlText w:val=""/>
+      <w:lvlJc w:val="left"/>
+      <w:pPr>
+        <w:ind w:left="2508" w:hanging="360"/>
+      </w:pPr>
+      <w:rPr>
+        <w:rFonts w:ascii="Wingdings" w:hAnsi="Wingdings" w:hint="default"/>
+      </w:rPr>
+    </w:lvl>
+    <w:lvl w:ilvl="3" w:tplc="240A0001" w:tentative="1">
+      <w:start w:val="1"/>
+      <w:numFmt w:val="bullet"/>
+      <w:lvlText w:val=""/>
+      <w:lvlJc w:val="left"/>
+      <w:pPr>
+        <w:ind w:left="3228" w:hanging="360"/>
+      </w:pPr>
+      <w:rPr>
+        <w:rFonts w:ascii="Symbol" w:hAnsi="Symbol" w:hint="default"/>
+      </w:rPr>
+    </w:lvl>
+    <w:lvl w:ilvl="4" w:tplc="240A0003" w:tentative="1">
+      <w:start w:val="1"/>
+      <w:numFmt w:val="bullet"/>
+      <w:lvlText w:val="o"/>
+      <w:lvlJc w:val="left"/>
+      <w:pPr>
+        <w:ind w:left="3948" w:hanging="360"/>
+      </w:pPr>
+      <w:rPr>
+        <w:rFonts w:ascii="Courier New" w:hAnsi="Courier New" w:cs="Courier New" w:hint="default"/>
+      </w:rPr>
+    </w:lvl>
+    <w:lvl w:ilvl="5" w:tplc="240A0005" w:tentative="1">
+      <w:start w:val="1"/>
+      <w:numFmt w:val="bullet"/>
+      <w:lvlText w:val=""/>
+      <w:lvlJc w:val="left"/>
+      <w:pPr>
+        <w:ind w:left="4668" w:hanging="360"/>
+      </w:pPr>
+      <w:rPr>
+        <w:rFonts w:ascii="Wingdings" w:hAnsi="Wingdings" w:hint="default"/>
+      </w:rPr>
+    </w:lvl>
+    <w:lvl w:ilvl="6" w:tplc="240A0001" w:tentative="1">
+      <w:start w:val="1"/>
+      <w:numFmt w:val="bullet"/>
+      <w:lvlText w:val=""/>
+      <w:lvlJc w:val="left"/>
+      <w:pPr>
+        <w:ind w:left="5388" w:hanging="360"/>
+      </w:pPr>
+      <w:rPr>
+        <w:rFonts w:ascii="Symbol" w:hAnsi="Symbol" w:hint="default"/>
+      </w:rPr>
+    </w:lvl>
+    <w:lvl w:ilvl="7" w:tplc="240A0003" w:tentative="1">
+      <w:start w:val="1"/>
+      <w:numFmt w:val="bullet"/>
+      <w:lvlText w:val="o"/>
+      <w:lvlJc w:val="left"/>
+      <w:pPr>
+        <w:ind w:left="6108" w:hanging="360"/>
+      </w:pPr>
+      <w:rPr>
+        <w:rFonts w:ascii="Courier New" w:hAnsi="Courier New" w:cs="Courier New" w:hint="default"/>
+      </w:rPr>
+    </w:lvl>
+    <w:lvl w:ilvl="8" w:tplc="240A0005" w:tentative="1">
+      <w:start w:val="1"/>
+      <w:numFmt w:val="bullet"/>
+      <w:lvlText w:val=""/>
+      <w:lvlJc w:val="left"/>
+      <w:pPr>
+        <w:ind w:left="6828" w:hanging="360"/>
+      </w:pPr>
+      <w:rPr>
+        <w:rFonts w:ascii="Wingdings" w:hAnsi="Wingdings" w:hint="default"/>
+      </w:rPr>
+    </w:lvl>
+  </w:abstractNum>
+  <w:abstractNum w:abstractNumId="2" w15:restartNumberingAfterBreak="0">
+    <w:nsid w:val="1F9B2BC5"/>
+    <w:multiLevelType w:val="hybridMultilevel"/>
+    <w:tmpl w:val="BC08F06A"/>
+    <w:lvl w:ilvl="0" w:tplc="240A0009">
+      <w:start w:val="1"/>
+      <w:numFmt w:val="bullet"/>
+      <w:lvlText w:val=""/>
+      <w:lvlJc w:val="left"/>
+      <w:pPr>
+        <w:ind w:left="1068" w:hanging="360"/>
+      </w:pPr>
+      <w:rPr>
+        <w:rFonts w:ascii="Wingdings" w:hAnsi="Wingdings" w:hint="default"/>
+      </w:rPr>
+    </w:lvl>
+    <w:lvl w:ilvl="1" w:tplc="240A0003" w:tentative="1">
+      <w:start w:val="1"/>
+      <w:numFmt w:val="bullet"/>
+      <w:lvlText w:val="o"/>
+      <w:lvlJc w:val="left"/>
+      <w:pPr>
+        <w:ind w:left="1788" w:hanging="360"/>
+      </w:pPr>
+      <w:rPr>
+        <w:rFonts w:ascii="Courier New" w:hAnsi="Courier New" w:cs="Courier New" w:hint="default"/>
+      </w:rPr>
+    </w:lvl>
+    <w:lvl w:ilvl="2" w:tplc="240A0005" w:tentative="1">
+      <w:start w:val="1"/>
+      <w:numFmt w:val="bullet"/>
+      <w:lvlText w:val=""/>
+      <w:lvlJc w:val="left"/>
+      <w:pPr>
+        <w:ind w:left="2508" w:hanging="360"/>
+      </w:pPr>
+      <w:rPr>
+        <w:rFonts w:ascii="Wingdings" w:hAnsi="Wingdings" w:hint="default"/>
+      </w:rPr>
+    </w:lvl>
+    <w:lvl w:ilvl="3" w:tplc="240A0001" w:tentative="1">
+      <w:start w:val="1"/>
+      <w:numFmt w:val="bullet"/>
+      <w:lvlText w:val=""/>
+      <w:lvlJc w:val="left"/>
+      <w:pPr>
+        <w:ind w:left="3228" w:hanging="360"/>
+      </w:pPr>
+      <w:rPr>
+        <w:rFonts w:ascii="Symbol" w:hAnsi="Symbol" w:hint="default"/>
+      </w:rPr>
+    </w:lvl>
+    <w:lvl w:ilvl="4" w:tplc="240A0003" w:tentative="1">
+      <w:start w:val="1"/>
+      <w:numFmt w:val="bullet"/>
+      <w:lvlText w:val="o"/>
+      <w:lvlJc w:val="left"/>
+      <w:pPr>
+        <w:ind w:left="3948" w:hanging="360"/>
+      </w:pPr>
+      <w:rPr>
+        <w:rFonts w:ascii="Courier New" w:hAnsi="Courier New" w:cs="Courier New" w:hint="default"/>
+      </w:rPr>
+    </w:lvl>
+    <w:lvl w:ilvl="5" w:tplc="240A0005" w:tentative="1">
+      <w:start w:val="1"/>
+      <w:numFmt w:val="bullet"/>
+      <w:lvlText w:val=""/>
+      <w:lvlJc w:val="left"/>
+      <w:pPr>
+        <w:ind w:left="4668" w:hanging="360"/>
+      </w:pPr>
+      <w:rPr>
+        <w:rFonts w:ascii="Wingdings" w:hAnsi="Wingdings" w:hint="default"/>
+      </w:rPr>
+    </w:lvl>
+    <w:lvl w:ilvl="6" w:tplc="240A0001" w:tentative="1">
+      <w:start w:val="1"/>
+      <w:numFmt w:val="bullet"/>
+      <w:lvlText w:val=""/>
+      <w:lvlJc w:val="left"/>
+      <w:pPr>
+        <w:ind w:left="5388" w:hanging="360"/>
+      </w:pPr>
+      <w:rPr>
+        <w:rFonts w:ascii="Symbol" w:hAnsi="Symbol" w:hint="default"/>
+      </w:rPr>
+    </w:lvl>
+    <w:lvl w:ilvl="7" w:tplc="240A0003" w:tentative="1">
+      <w:start w:val="1"/>
+      <w:numFmt w:val="bullet"/>
+      <w:lvlText w:val="o"/>
+      <w:lvlJc w:val="left"/>
+      <w:pPr>
+        <w:ind w:left="6108" w:hanging="360"/>
+      </w:pPr>
+      <w:rPr>
+        <w:rFonts w:ascii="Courier New" w:hAnsi="Courier New" w:cs="Courier New" w:hint="default"/>
+      </w:rPr>
+    </w:lvl>
+    <w:lvl w:ilvl="8" w:tplc="240A0005" w:tentative="1">
+      <w:start w:val="1"/>
+      <w:numFmt w:val="bullet"/>
+      <w:lvlText w:val=""/>
+      <w:lvlJc w:val="left"/>
+      <w:pPr>
+        <w:ind w:left="6828" w:hanging="360"/>
+      </w:pPr>
+      <w:rPr>
+        <w:rFonts w:ascii="Wingdings" w:hAnsi="Wingdings" w:hint="default"/>
+      </w:rPr>
+    </w:lvl>
+  </w:abstractNum>
+  <w:abstractNum w:abstractNumId="3" w15:restartNumberingAfterBreak="0">
     <w:nsid w:val="32FE7C5A"/>
     <w:multiLevelType w:val="multilevel"/>
     <w:tmpl w:val="240A0021"/>
@@ -1936,7 +2661,7 @@
       </w:rPr>
     </w:lvl>
   </w:abstractNum>
-  <w:abstractNum w:abstractNumId="2" w15:restartNumberingAfterBreak="0">
+  <w:abstractNum w:abstractNumId="4" w15:restartNumberingAfterBreak="0">
     <w:nsid w:val="396356A3"/>
     <w:multiLevelType w:val="hybridMultilevel"/>
     <w:tmpl w:val="454A8A78"/>
@@ -2050,7 +2775,7 @@
       </w:rPr>
     </w:lvl>
   </w:abstractNum>
-  <w:abstractNum w:abstractNumId="3" w15:restartNumberingAfterBreak="0">
+  <w:abstractNum w:abstractNumId="5" w15:restartNumberingAfterBreak="0">
     <w:nsid w:val="728C29C8"/>
     <w:multiLevelType w:val="hybridMultilevel"/>
     <w:tmpl w:val="19DEB6D2"/>
@@ -2163,17 +2888,255 @@
       </w:rPr>
     </w:lvl>
   </w:abstractNum>
+  <w:abstractNum w:abstractNumId="6" w15:restartNumberingAfterBreak="0">
+    <w:nsid w:val="771E1559"/>
+    <w:multiLevelType w:val="hybridMultilevel"/>
+    <w:tmpl w:val="7D0C9AE6"/>
+    <w:lvl w:ilvl="0" w:tplc="240A0009">
+      <w:start w:val="1"/>
+      <w:numFmt w:val="bullet"/>
+      <w:lvlText w:val=""/>
+      <w:lvlJc w:val="left"/>
+      <w:pPr>
+        <w:ind w:left="1080" w:hanging="360"/>
+      </w:pPr>
+      <w:rPr>
+        <w:rFonts w:ascii="Wingdings" w:hAnsi="Wingdings" w:hint="default"/>
+      </w:rPr>
+    </w:lvl>
+    <w:lvl w:ilvl="1" w:tplc="240A0003" w:tentative="1">
+      <w:start w:val="1"/>
+      <w:numFmt w:val="bullet"/>
+      <w:lvlText w:val="o"/>
+      <w:lvlJc w:val="left"/>
+      <w:pPr>
+        <w:ind w:left="1800" w:hanging="360"/>
+      </w:pPr>
+      <w:rPr>
+        <w:rFonts w:ascii="Courier New" w:hAnsi="Courier New" w:cs="Courier New" w:hint="default"/>
+      </w:rPr>
+    </w:lvl>
+    <w:lvl w:ilvl="2" w:tplc="240A0005" w:tentative="1">
+      <w:start w:val="1"/>
+      <w:numFmt w:val="bullet"/>
+      <w:lvlText w:val=""/>
+      <w:lvlJc w:val="left"/>
+      <w:pPr>
+        <w:ind w:left="2520" w:hanging="360"/>
+      </w:pPr>
+      <w:rPr>
+        <w:rFonts w:ascii="Wingdings" w:hAnsi="Wingdings" w:hint="default"/>
+      </w:rPr>
+    </w:lvl>
+    <w:lvl w:ilvl="3" w:tplc="240A0001" w:tentative="1">
+      <w:start w:val="1"/>
+      <w:numFmt w:val="bullet"/>
+      <w:lvlText w:val=""/>
+      <w:lvlJc w:val="left"/>
+      <w:pPr>
+        <w:ind w:left="3240" w:hanging="360"/>
+      </w:pPr>
+      <w:rPr>
+        <w:rFonts w:ascii="Symbol" w:hAnsi="Symbol" w:hint="default"/>
+      </w:rPr>
+    </w:lvl>
+    <w:lvl w:ilvl="4" w:tplc="240A0003" w:tentative="1">
+      <w:start w:val="1"/>
+      <w:numFmt w:val="bullet"/>
+      <w:lvlText w:val="o"/>
+      <w:lvlJc w:val="left"/>
+      <w:pPr>
+        <w:ind w:left="3960" w:hanging="360"/>
+      </w:pPr>
+      <w:rPr>
+        <w:rFonts w:ascii="Courier New" w:hAnsi="Courier New" w:cs="Courier New" w:hint="default"/>
+      </w:rPr>
+    </w:lvl>
+    <w:lvl w:ilvl="5" w:tplc="240A0005" w:tentative="1">
+      <w:start w:val="1"/>
+      <w:numFmt w:val="bullet"/>
+      <w:lvlText w:val=""/>
+      <w:lvlJc w:val="left"/>
+      <w:pPr>
+        <w:ind w:left="4680" w:hanging="360"/>
+      </w:pPr>
+      <w:rPr>
+        <w:rFonts w:ascii="Wingdings" w:hAnsi="Wingdings" w:hint="default"/>
+      </w:rPr>
+    </w:lvl>
+    <w:lvl w:ilvl="6" w:tplc="240A0001" w:tentative="1">
+      <w:start w:val="1"/>
+      <w:numFmt w:val="bullet"/>
+      <w:lvlText w:val=""/>
+      <w:lvlJc w:val="left"/>
+      <w:pPr>
+        <w:ind w:left="5400" w:hanging="360"/>
+      </w:pPr>
+      <w:rPr>
+        <w:rFonts w:ascii="Symbol" w:hAnsi="Symbol" w:hint="default"/>
+      </w:rPr>
+    </w:lvl>
+    <w:lvl w:ilvl="7" w:tplc="240A0003" w:tentative="1">
+      <w:start w:val="1"/>
+      <w:numFmt w:val="bullet"/>
+      <w:lvlText w:val="o"/>
+      <w:lvlJc w:val="left"/>
+      <w:pPr>
+        <w:ind w:left="6120" w:hanging="360"/>
+      </w:pPr>
+      <w:rPr>
+        <w:rFonts w:ascii="Courier New" w:hAnsi="Courier New" w:cs="Courier New" w:hint="default"/>
+      </w:rPr>
+    </w:lvl>
+    <w:lvl w:ilvl="8" w:tplc="240A0005" w:tentative="1">
+      <w:start w:val="1"/>
+      <w:numFmt w:val="bullet"/>
+      <w:lvlText w:val=""/>
+      <w:lvlJc w:val="left"/>
+      <w:pPr>
+        <w:ind w:left="6840" w:hanging="360"/>
+      </w:pPr>
+      <w:rPr>
+        <w:rFonts w:ascii="Wingdings" w:hAnsi="Wingdings" w:hint="default"/>
+      </w:rPr>
+    </w:lvl>
+  </w:abstractNum>
+  <w:abstractNum w:abstractNumId="7" w15:restartNumberingAfterBreak="0">
+    <w:nsid w:val="78EA7043"/>
+    <w:multiLevelType w:val="hybridMultilevel"/>
+    <w:tmpl w:val="F6F8340C"/>
+    <w:lvl w:ilvl="0" w:tplc="240A0009">
+      <w:start w:val="1"/>
+      <w:numFmt w:val="bullet"/>
+      <w:lvlText w:val=""/>
+      <w:lvlJc w:val="left"/>
+      <w:pPr>
+        <w:ind w:left="1362" w:hanging="360"/>
+      </w:pPr>
+      <w:rPr>
+        <w:rFonts w:ascii="Wingdings" w:hAnsi="Wingdings" w:hint="default"/>
+      </w:rPr>
+    </w:lvl>
+    <w:lvl w:ilvl="1" w:tplc="240A0003" w:tentative="1">
+      <w:start w:val="1"/>
+      <w:numFmt w:val="bullet"/>
+      <w:lvlText w:val="o"/>
+      <w:lvlJc w:val="left"/>
+      <w:pPr>
+        <w:ind w:left="2082" w:hanging="360"/>
+      </w:pPr>
+      <w:rPr>
+        <w:rFonts w:ascii="Courier New" w:hAnsi="Courier New" w:cs="Courier New" w:hint="default"/>
+      </w:rPr>
+    </w:lvl>
+    <w:lvl w:ilvl="2" w:tplc="240A0005" w:tentative="1">
+      <w:start w:val="1"/>
+      <w:numFmt w:val="bullet"/>
+      <w:lvlText w:val=""/>
+      <w:lvlJc w:val="left"/>
+      <w:pPr>
+        <w:ind w:left="2802" w:hanging="360"/>
+      </w:pPr>
+      <w:rPr>
+        <w:rFonts w:ascii="Wingdings" w:hAnsi="Wingdings" w:hint="default"/>
+      </w:rPr>
+    </w:lvl>
+    <w:lvl w:ilvl="3" w:tplc="240A0001" w:tentative="1">
+      <w:start w:val="1"/>
+      <w:numFmt w:val="bullet"/>
+      <w:lvlText w:val=""/>
+      <w:lvlJc w:val="left"/>
+      <w:pPr>
+        <w:ind w:left="3522" w:hanging="360"/>
+      </w:pPr>
+      <w:rPr>
+        <w:rFonts w:ascii="Symbol" w:hAnsi="Symbol" w:hint="default"/>
+      </w:rPr>
+    </w:lvl>
+    <w:lvl w:ilvl="4" w:tplc="240A0003" w:tentative="1">
+      <w:start w:val="1"/>
+      <w:numFmt w:val="bullet"/>
+      <w:lvlText w:val="o"/>
+      <w:lvlJc w:val="left"/>
+      <w:pPr>
+        <w:ind w:left="4242" w:hanging="360"/>
+      </w:pPr>
+      <w:rPr>
+        <w:rFonts w:ascii="Courier New" w:hAnsi="Courier New" w:cs="Courier New" w:hint="default"/>
+      </w:rPr>
+    </w:lvl>
+    <w:lvl w:ilvl="5" w:tplc="240A0005" w:tentative="1">
+      <w:start w:val="1"/>
+      <w:numFmt w:val="bullet"/>
+      <w:lvlText w:val=""/>
+      <w:lvlJc w:val="left"/>
+      <w:pPr>
+        <w:ind w:left="4962" w:hanging="360"/>
+      </w:pPr>
+      <w:rPr>
+        <w:rFonts w:ascii="Wingdings" w:hAnsi="Wingdings" w:hint="default"/>
+      </w:rPr>
+    </w:lvl>
+    <w:lvl w:ilvl="6" w:tplc="240A0001" w:tentative="1">
+      <w:start w:val="1"/>
+      <w:numFmt w:val="bullet"/>
+      <w:lvlText w:val=""/>
+      <w:lvlJc w:val="left"/>
+      <w:pPr>
+        <w:ind w:left="5682" w:hanging="360"/>
+      </w:pPr>
+      <w:rPr>
+        <w:rFonts w:ascii="Symbol" w:hAnsi="Symbol" w:hint="default"/>
+      </w:rPr>
+    </w:lvl>
+    <w:lvl w:ilvl="7" w:tplc="240A0003" w:tentative="1">
+      <w:start w:val="1"/>
+      <w:numFmt w:val="bullet"/>
+      <w:lvlText w:val="o"/>
+      <w:lvlJc w:val="left"/>
+      <w:pPr>
+        <w:ind w:left="6402" w:hanging="360"/>
+      </w:pPr>
+      <w:rPr>
+        <w:rFonts w:ascii="Courier New" w:hAnsi="Courier New" w:cs="Courier New" w:hint="default"/>
+      </w:rPr>
+    </w:lvl>
+    <w:lvl w:ilvl="8" w:tplc="240A0005" w:tentative="1">
+      <w:start w:val="1"/>
+      <w:numFmt w:val="bullet"/>
+      <w:lvlText w:val=""/>
+      <w:lvlJc w:val="left"/>
+      <w:pPr>
+        <w:ind w:left="7122" w:hanging="360"/>
+      </w:pPr>
+      <w:rPr>
+        <w:rFonts w:ascii="Wingdings" w:hAnsi="Wingdings" w:hint="default"/>
+      </w:rPr>
+    </w:lvl>
+  </w:abstractNum>
   <w:num w:numId="1">
-    <w:abstractNumId w:val="2"/>
+    <w:abstractNumId w:val="4"/>
   </w:num>
   <w:num w:numId="2">
-    <w:abstractNumId w:val="1"/>
+    <w:abstractNumId w:val="3"/>
   </w:num>
   <w:num w:numId="3">
     <w:abstractNumId w:val="0"/>
   </w:num>
   <w:num w:numId="4">
-    <w:abstractNumId w:val="3"/>
+    <w:abstractNumId w:val="5"/>
+  </w:num>
+  <w:num w:numId="5">
+    <w:abstractNumId w:val="7"/>
+  </w:num>
+  <w:num w:numId="6">
+    <w:abstractNumId w:val="1"/>
+  </w:num>
+  <w:num w:numId="7">
+    <w:abstractNumId w:val="6"/>
+  </w:num>
+  <w:num w:numId="8">
+    <w:abstractNumId w:val="2"/>
   </w:num>
 </w:numbering>
 </file>

</xml_diff>

<commit_message>
Atributos y metodos 2
</commit_message>
<xml_diff>
--- a/Rescue key.docx
+++ b/Rescue key.docx
@@ -1210,7 +1210,15 @@
         <w:t>donde Rudy podrá analizar su siguiente movimiento; en algunas de estas plataformas podrá encontrar una variedad de</w:t>
       </w:r>
       <w:r>
-        <w:t xml:space="preserve"> pociones que darán sangre al jugador para resistir durante su camino al final del mundo</w:t>
+        <w:t xml:space="preserve"> </w:t>
+      </w:r>
+      <w:proofErr w:type="spellStart"/>
+      <w:r>
+        <w:t>pociones</w:t>
+      </w:r>
+      <w:proofErr w:type="spellEnd"/>
+      <w:r>
+        <w:t xml:space="preserve"> que darán sangre al jugador para resistir durante su camino al final del mundo</w:t>
       </w:r>
       <w:r>
         <w:t xml:space="preserve"> o le darán inmunidad por un tiempo determinado</w:t>
@@ -1320,12 +1328,17 @@
         <w:t xml:space="preserve"> </w:t>
       </w:r>
       <w:proofErr w:type="spellStart"/>
+      <w:proofErr w:type="gramStart"/>
       <w:r>
         <w:t>dimension</w:t>
       </w:r>
       <w:proofErr w:type="spellEnd"/>
       <w:r>
-        <w:t>[2]= {Alto, ancho}</w:t>
+        <w:t>[</w:t>
+      </w:r>
+      <w:proofErr w:type="gramEnd"/>
+      <w:r>
+        <w:t>2]= {Alto, ancho}</w:t>
       </w:r>
       <w:r>
         <w:t xml:space="preserve"> (Definición del tamaño del personaje)</w:t>
@@ -1347,11 +1360,16 @@
       <w:r>
         <w:t xml:space="preserve"> </w:t>
       </w:r>
+      <w:proofErr w:type="gramStart"/>
       <w:r>
         <w:t>position</w:t>
       </w:r>
       <w:r>
-        <w:t>[2]={</w:t>
+        <w:t>[</w:t>
+      </w:r>
+      <w:proofErr w:type="gramEnd"/>
+      <w:r>
+        <w:t>2]={</w:t>
       </w:r>
       <w:proofErr w:type="spellStart"/>
       <w:r>
@@ -1438,10 +1456,12 @@
         </w:numPr>
         <w:ind w:left="1276" w:hanging="142"/>
       </w:pPr>
+      <w:proofErr w:type="gramStart"/>
       <w:r>
         <w:t>Player(</w:t>
       </w:r>
       <w:proofErr w:type="spellStart"/>
+      <w:proofErr w:type="gramEnd"/>
       <w:r>
         <w:t>QString</w:t>
       </w:r>
@@ -1492,12 +1512,17 @@
         <w:t xml:space="preserve"> </w:t>
       </w:r>
       <w:proofErr w:type="spellStart"/>
+      <w:proofErr w:type="gramStart"/>
       <w:r>
         <w:t>Jump</w:t>
       </w:r>
       <w:proofErr w:type="spellEnd"/>
       <w:r>
-        <w:t>() (</w:t>
+        <w:t>(</w:t>
+      </w:r>
+      <w:proofErr w:type="gramEnd"/>
+      <w:r>
+        <w:t>) (</w:t>
       </w:r>
       <w:r>
         <w:t>Utilizada para saltar</w:t>
@@ -1524,12 +1549,17 @@
         <w:t xml:space="preserve"> </w:t>
       </w:r>
       <w:proofErr w:type="spellStart"/>
+      <w:proofErr w:type="gramStart"/>
       <w:r>
         <w:t>Squat</w:t>
       </w:r>
       <w:proofErr w:type="spellEnd"/>
       <w:r>
-        <w:t>()</w:t>
+        <w:t>(</w:t>
+      </w:r>
+      <w:proofErr w:type="gramEnd"/>
+      <w:r>
+        <w:t>)</w:t>
       </w:r>
       <w:r>
         <w:t xml:space="preserve"> (</w:t>
@@ -1559,12 +1589,17 @@
         <w:t xml:space="preserve"> </w:t>
       </w:r>
       <w:proofErr w:type="spellStart"/>
+      <w:proofErr w:type="gramStart"/>
       <w:r>
         <w:t>Left</w:t>
       </w:r>
       <w:proofErr w:type="spellEnd"/>
       <w:r>
-        <w:t>() (Ir hacia a la izquierda)</w:t>
+        <w:t>(</w:t>
+      </w:r>
+      <w:proofErr w:type="gramEnd"/>
+      <w:r>
+        <w:t>) (Ir hacia a la izquierda)</w:t>
       </w:r>
     </w:p>
     <w:p>
@@ -1585,12 +1620,17 @@
         <w:t xml:space="preserve"> </w:t>
       </w:r>
       <w:proofErr w:type="spellStart"/>
+      <w:proofErr w:type="gramStart"/>
       <w:r>
         <w:t>Right</w:t>
       </w:r>
       <w:proofErr w:type="spellEnd"/>
       <w:r>
-        <w:t>() (Ir hacia la derecha)</w:t>
+        <w:t>(</w:t>
+      </w:r>
+      <w:proofErr w:type="gramEnd"/>
+      <w:r>
+        <w:t>) (Ir hacia la derecha)</w:t>
       </w:r>
     </w:p>
     <w:p>
@@ -1662,12 +1702,17 @@
         <w:t xml:space="preserve"> </w:t>
       </w:r>
       <w:proofErr w:type="spellStart"/>
+      <w:proofErr w:type="gramStart"/>
       <w:r>
         <w:t>Shots</w:t>
       </w:r>
       <w:proofErr w:type="spellEnd"/>
       <w:r>
-        <w:t>() (Cantidad de disparos que tiene el enemigo)</w:t>
+        <w:t>(</w:t>
+      </w:r>
+      <w:proofErr w:type="gramEnd"/>
+      <w:r>
+        <w:t>) (Cantidad de disparos que tiene el enemigo)</w:t>
       </w:r>
     </w:p>
     <w:p>
@@ -1687,12 +1732,17 @@
         <w:t xml:space="preserve"> </w:t>
       </w:r>
       <w:proofErr w:type="spellStart"/>
+      <w:proofErr w:type="gramStart"/>
       <w:r>
         <w:t>PosShot</w:t>
       </w:r>
       <w:proofErr w:type="spellEnd"/>
       <w:r>
-        <w:t>[2]={Posición x, Posición y} (Posiciones de la bala)</w:t>
+        <w:t>[</w:t>
+      </w:r>
+      <w:proofErr w:type="gramEnd"/>
+      <w:r>
+        <w:t>2]={Posición x, Posición y} (Posiciones de la bala)</w:t>
       </w:r>
     </w:p>
     <w:p>
@@ -1712,12 +1762,17 @@
         <w:t xml:space="preserve"> </w:t>
       </w:r>
       <w:proofErr w:type="spellStart"/>
+      <w:proofErr w:type="gramStart"/>
       <w:r>
         <w:t>VelShot</w:t>
       </w:r>
       <w:proofErr w:type="spellEnd"/>
       <w:r>
-        <w:t>[3]={</w:t>
+        <w:t>[</w:t>
+      </w:r>
+      <w:proofErr w:type="gramEnd"/>
+      <w:r>
+        <w:t>3]={</w:t>
       </w:r>
       <w:proofErr w:type="spellStart"/>
       <w:r>
@@ -1772,6 +1827,36 @@
     <w:p>
       <w:pPr>
         <w:pStyle w:val="Prrafodelista"/>
+        <w:numPr>
+          <w:ilvl w:val="0"/>
+          <w:numId w:val="6"/>
+        </w:numPr>
+      </w:pPr>
+      <w:proofErr w:type="spellStart"/>
+      <w:r>
+        <w:t>Float</w:t>
+      </w:r>
+      <w:proofErr w:type="spellEnd"/>
+      <w:r>
+        <w:t xml:space="preserve"> </w:t>
+      </w:r>
+      <w:proofErr w:type="spellStart"/>
+      <w:proofErr w:type="gramStart"/>
+      <w:r>
+        <w:t>friccion</w:t>
+      </w:r>
+      <w:proofErr w:type="spellEnd"/>
+      <w:r>
+        <w:t>(</w:t>
+      </w:r>
+      <w:proofErr w:type="gramEnd"/>
+      <w:r>
+        <w:t>)</w:t>
+      </w:r>
+    </w:p>
+    <w:p>
+      <w:pPr>
+        <w:pStyle w:val="Prrafodelista"/>
         <w:ind w:left="1068"/>
       </w:pPr>
     </w:p>
@@ -1793,12 +1878,17 @@
         </w:numPr>
       </w:pPr>
       <w:proofErr w:type="spellStart"/>
+      <w:proofErr w:type="gramStart"/>
       <w:r>
         <w:t>Villain</w:t>
       </w:r>
       <w:proofErr w:type="spellEnd"/>
       <w:r>
-        <w:t>()</w:t>
+        <w:t>(</w:t>
+      </w:r>
+      <w:proofErr w:type="gramEnd"/>
+      <w:r>
+        <w:t>)</w:t>
       </w:r>
     </w:p>
     <w:p>
@@ -1851,6 +1941,7 @@
         <w:t xml:space="preserve"> </w:t>
       </w:r>
       <w:proofErr w:type="spellStart"/>
+      <w:proofErr w:type="gramStart"/>
       <w:r>
         <w:t>Shoot</w:t>
       </w:r>
@@ -1859,6 +1950,7 @@
         <w:t>(</w:t>
       </w:r>
       <w:proofErr w:type="spellStart"/>
+      <w:proofErr w:type="gramEnd"/>
       <w:r>
         <w:t>Float</w:t>
       </w:r>
@@ -1900,12 +1992,28 @@
           <w:bCs/>
         </w:rPr>
       </w:pPr>
+      <w:proofErr w:type="spellStart"/>
       <w:r>
         <w:rPr>
           <w:b/>
           <w:bCs/>
         </w:rPr>
-        <w:t>Poción:</w:t>
+        <w:t>Po</w:t>
+      </w:r>
+      <w:r>
+        <w:rPr>
+          <w:b/>
+          <w:bCs/>
+        </w:rPr>
+        <w:t>tion</w:t>
+      </w:r>
+      <w:proofErr w:type="spellEnd"/>
+      <w:r>
+        <w:rPr>
+          <w:b/>
+          <w:bCs/>
+        </w:rPr>
+        <w:t>:</w:t>
       </w:r>
     </w:p>
     <w:p>
@@ -1918,27 +2026,209 @@
     </w:p>
     <w:p>
       <w:pPr>
-        <w:pStyle w:val="Prrafodelista"/>
-      </w:pPr>
-      <w:r>
-        <w:t>Aumentar puntaje</w:t>
-      </w:r>
-    </w:p>
-    <w:p>
-      <w:pPr>
-        <w:pStyle w:val="Prrafodelista"/>
-      </w:pPr>
-      <w:r>
-        <w:t>Aumentar sangre</w:t>
-      </w:r>
-    </w:p>
-    <w:p>
-      <w:pPr>
-        <w:pStyle w:val="Prrafodelista"/>
-      </w:pPr>
-      <w:r>
-        <w:t>Generar inmunidad</w:t>
-      </w:r>
+        <w:pStyle w:val="Subttulo"/>
+        <w:ind w:left="708"/>
+      </w:pPr>
+      <w:r>
+        <w:t>Atributos:</w:t>
+      </w:r>
+    </w:p>
+    <w:p>
+      <w:pPr>
+        <w:pStyle w:val="Prrafodelista"/>
+        <w:numPr>
+          <w:ilvl w:val="0"/>
+          <w:numId w:val="9"/>
+        </w:numPr>
+      </w:pPr>
+      <w:proofErr w:type="spellStart"/>
+      <w:r>
+        <w:t>Float</w:t>
+      </w:r>
+      <w:proofErr w:type="spellEnd"/>
+      <w:r>
+        <w:t xml:space="preserve"> </w:t>
+      </w:r>
+      <w:proofErr w:type="gramStart"/>
+      <w:r>
+        <w:t>Position[</w:t>
+      </w:r>
+      <w:proofErr w:type="gramEnd"/>
+      <w:r>
+        <w:t>2]={</w:t>
+      </w:r>
+      <w:r>
+        <w:t xml:space="preserve"> </w:t>
+      </w:r>
+      <w:r>
+        <w:t xml:space="preserve">Posición x, Posición y} (Posiciones de la </w:t>
+      </w:r>
+      <w:r>
+        <w:t>poción</w:t>
+      </w:r>
+      <w:r>
+        <w:t>)</w:t>
+      </w:r>
+    </w:p>
+    <w:p>
+      <w:pPr>
+        <w:pStyle w:val="Prrafodelista"/>
+        <w:numPr>
+          <w:ilvl w:val="0"/>
+          <w:numId w:val="9"/>
+        </w:numPr>
+      </w:pPr>
+      <w:proofErr w:type="spellStart"/>
+      <w:r>
+        <w:t>Int</w:t>
+      </w:r>
+      <w:proofErr w:type="spellEnd"/>
+      <w:r>
+        <w:t xml:space="preserve"> </w:t>
+      </w:r>
+      <w:proofErr w:type="spellStart"/>
+      <w:r>
+        <w:t>Points</w:t>
+      </w:r>
+      <w:proofErr w:type="spellEnd"/>
+      <w:r>
+        <w:t xml:space="preserve"> (Número de puntos que da al personaje)</w:t>
+      </w:r>
+    </w:p>
+    <w:p>
+      <w:pPr>
+        <w:pStyle w:val="Prrafodelista"/>
+        <w:numPr>
+          <w:ilvl w:val="0"/>
+          <w:numId w:val="9"/>
+        </w:numPr>
+      </w:pPr>
+      <w:proofErr w:type="spellStart"/>
+      <w:r>
+        <w:t>Int</w:t>
+      </w:r>
+      <w:proofErr w:type="spellEnd"/>
+      <w:r>
+        <w:t xml:space="preserve"> </w:t>
+      </w:r>
+      <w:proofErr w:type="spellStart"/>
+      <w:r>
+        <w:t>Type</w:t>
+      </w:r>
+      <w:proofErr w:type="spellEnd"/>
+      <w:r>
+        <w:t xml:space="preserve"> (Estipula que tipo de poción es, si solo suma puntos, da inmunidad o es venenosa)</w:t>
+      </w:r>
+    </w:p>
+    <w:p>
+      <w:pPr>
+        <w:pStyle w:val="Subttulo"/>
+        <w:ind w:left="708"/>
+      </w:pPr>
+      <w:r>
+        <w:t>Métodos:</w:t>
+      </w:r>
+    </w:p>
+    <w:p>
+      <w:pPr>
+        <w:pStyle w:val="Prrafodelista"/>
+        <w:numPr>
+          <w:ilvl w:val="0"/>
+          <w:numId w:val="10"/>
+        </w:numPr>
+      </w:pPr>
+      <w:proofErr w:type="spellStart"/>
+      <w:proofErr w:type="gramStart"/>
+      <w:r>
+        <w:t>Potion</w:t>
+      </w:r>
+      <w:proofErr w:type="spellEnd"/>
+      <w:r>
+        <w:t>(</w:t>
+      </w:r>
+      <w:proofErr w:type="gramEnd"/>
+      <w:r>
+        <w:t>)</w:t>
+      </w:r>
+    </w:p>
+    <w:p>
+      <w:pPr>
+        <w:pStyle w:val="Prrafodelista"/>
+        <w:numPr>
+          <w:ilvl w:val="0"/>
+          <w:numId w:val="10"/>
+        </w:numPr>
+      </w:pPr>
+      <w:proofErr w:type="spellStart"/>
+      <w:r>
+        <w:t>Int</w:t>
+      </w:r>
+      <w:proofErr w:type="spellEnd"/>
+      <w:r>
+        <w:t xml:space="preserve"> </w:t>
+      </w:r>
+      <w:proofErr w:type="spellStart"/>
+      <w:proofErr w:type="gramStart"/>
+      <w:r>
+        <w:t>SetPoints</w:t>
+      </w:r>
+      <w:proofErr w:type="spellEnd"/>
+      <w:r>
+        <w:t>(</w:t>
+      </w:r>
+      <w:proofErr w:type="spellStart"/>
+      <w:proofErr w:type="gramEnd"/>
+      <w:r>
+        <w:t>Int</w:t>
+      </w:r>
+      <w:proofErr w:type="spellEnd"/>
+      <w:r>
+        <w:t>) (Recibe puntaje actual y devuelve puntaje modificado)</w:t>
+      </w:r>
+    </w:p>
+    <w:p>
+      <w:pPr>
+        <w:pStyle w:val="Prrafodelista"/>
+        <w:numPr>
+          <w:ilvl w:val="0"/>
+          <w:numId w:val="10"/>
+        </w:numPr>
+      </w:pPr>
+      <w:proofErr w:type="spellStart"/>
+      <w:r>
+        <w:t>Void</w:t>
+      </w:r>
+      <w:proofErr w:type="spellEnd"/>
+      <w:r>
+        <w:t xml:space="preserve"> </w:t>
+      </w:r>
+      <w:proofErr w:type="spellStart"/>
+      <w:proofErr w:type="gramStart"/>
+      <w:r>
+        <w:t>Immunity</w:t>
+      </w:r>
+      <w:proofErr w:type="spellEnd"/>
+      <w:r>
+        <w:t>(</w:t>
+      </w:r>
+      <w:proofErr w:type="gramEnd"/>
+      <w:r>
+        <w:t xml:space="preserve">) (Congela la sangre para que no disminuya con ningún obstáculo y llama </w:t>
+      </w:r>
+      <w:proofErr w:type="spellStart"/>
+      <w:r>
+        <w:t>funcion</w:t>
+      </w:r>
+      <w:proofErr w:type="spellEnd"/>
+      <w:r>
+        <w:t xml:space="preserve"> para cambiar color barra vida)</w:t>
+      </w:r>
+    </w:p>
+    <w:p>
+      <w:pPr>
+        <w:pStyle w:val="Prrafodelista"/>
+        <w:ind w:left="1068"/>
+      </w:pPr>
     </w:p>
     <w:p>
       <w:pPr>
@@ -1948,37 +2238,206 @@
           <w:numId w:val="1"/>
         </w:numPr>
       </w:pPr>
+      <w:proofErr w:type="spellStart"/>
       <w:r>
         <w:rPr>
           <w:b/>
           <w:bCs/>
         </w:rPr>
-        <w:t>Plataformas:</w:t>
-      </w:r>
-    </w:p>
-    <w:p>
-      <w:pPr>
-        <w:pStyle w:val="Prrafodelista"/>
-      </w:pPr>
-      <w:r>
-        <w:t>Moverse izquierda</w:t>
-      </w:r>
-    </w:p>
-    <w:p>
-      <w:pPr>
-        <w:pStyle w:val="Prrafodelista"/>
-      </w:pPr>
-      <w:r>
-        <w:t>Moverse derecha</w:t>
-      </w:r>
-    </w:p>
-    <w:p>
-      <w:pPr>
-        <w:pStyle w:val="Prrafodelista"/>
-      </w:pPr>
-      <w:r>
-        <w:t>Realizar MCU</w:t>
-      </w:r>
+        <w:t>Plat</w:t>
+      </w:r>
+      <w:r>
+        <w:rPr>
+          <w:b/>
+          <w:bCs/>
+        </w:rPr>
+        <w:t>forms</w:t>
+      </w:r>
+      <w:proofErr w:type="spellEnd"/>
+      <w:r>
+        <w:rPr>
+          <w:b/>
+          <w:bCs/>
+        </w:rPr>
+        <w:t>:</w:t>
+      </w:r>
+    </w:p>
+    <w:p>
+      <w:pPr>
+        <w:pStyle w:val="Subttulo"/>
+        <w:ind w:left="708"/>
+      </w:pPr>
+      <w:r>
+        <w:t>Atributos:</w:t>
+      </w:r>
+    </w:p>
+    <w:p>
+      <w:pPr>
+        <w:pStyle w:val="Prrafodelista"/>
+        <w:numPr>
+          <w:ilvl w:val="0"/>
+          <w:numId w:val="9"/>
+        </w:numPr>
+      </w:pPr>
+      <w:proofErr w:type="spellStart"/>
+      <w:r>
+        <w:t>Float</w:t>
+      </w:r>
+      <w:proofErr w:type="spellEnd"/>
+      <w:r>
+        <w:t xml:space="preserve"> </w:t>
+      </w:r>
+      <w:proofErr w:type="spellStart"/>
+      <w:proofErr w:type="gramStart"/>
+      <w:r>
+        <w:t>PosPlat</w:t>
+      </w:r>
+      <w:proofErr w:type="spellEnd"/>
+      <w:r>
+        <w:t>[</w:t>
+      </w:r>
+      <w:proofErr w:type="gramEnd"/>
+      <w:r>
+        <w:t>2]={</w:t>
+      </w:r>
+      <w:r>
+        <w:t xml:space="preserve"> </w:t>
+      </w:r>
+      <w:r>
+        <w:t xml:space="preserve">Posición x, Posición y} (Posiciones de la </w:t>
+      </w:r>
+      <w:r>
+        <w:t>plataforma</w:t>
+      </w:r>
+      <w:r>
+        <w:t>)</w:t>
+      </w:r>
+    </w:p>
+    <w:p>
+      <w:pPr>
+        <w:pStyle w:val="Prrafodelista"/>
+        <w:numPr>
+          <w:ilvl w:val="0"/>
+          <w:numId w:val="11"/>
+        </w:numPr>
+      </w:pPr>
+      <w:proofErr w:type="spellStart"/>
+      <w:r>
+        <w:t>Int</w:t>
+      </w:r>
+      <w:proofErr w:type="spellEnd"/>
+      <w:r>
+        <w:t xml:space="preserve"> </w:t>
+      </w:r>
+      <w:proofErr w:type="spellStart"/>
+      <w:r>
+        <w:t>Length</w:t>
+      </w:r>
+      <w:proofErr w:type="spellEnd"/>
+      <w:r>
+        <w:t xml:space="preserve"> (Longitud de la plataforma)</w:t>
+      </w:r>
+    </w:p>
+    <w:p>
+      <w:pPr>
+        <w:pStyle w:val="Subttulo"/>
+        <w:ind w:left="708"/>
+      </w:pPr>
+      <w:r>
+        <w:t>Métodos:</w:t>
+      </w:r>
+    </w:p>
+    <w:p>
+      <w:pPr>
+        <w:pStyle w:val="Prrafodelista"/>
+        <w:numPr>
+          <w:ilvl w:val="0"/>
+          <w:numId w:val="11"/>
+        </w:numPr>
+      </w:pPr>
+      <w:proofErr w:type="spellStart"/>
+      <w:r>
+        <w:lastRenderedPageBreak/>
+        <w:t>Void</w:t>
+      </w:r>
+      <w:proofErr w:type="spellEnd"/>
+      <w:r>
+        <w:t xml:space="preserve"> </w:t>
+      </w:r>
+      <w:proofErr w:type="spellStart"/>
+      <w:proofErr w:type="gramStart"/>
+      <w:r>
+        <w:t>Left</w:t>
+      </w:r>
+      <w:proofErr w:type="spellEnd"/>
+      <w:r>
+        <w:t>(</w:t>
+      </w:r>
+      <w:proofErr w:type="gramEnd"/>
+      <w:r>
+        <w:t>) (Moverse a la izquierda)</w:t>
+      </w:r>
+    </w:p>
+    <w:p>
+      <w:pPr>
+        <w:pStyle w:val="Prrafodelista"/>
+        <w:numPr>
+          <w:ilvl w:val="0"/>
+          <w:numId w:val="11"/>
+        </w:numPr>
+      </w:pPr>
+      <w:proofErr w:type="spellStart"/>
+      <w:r>
+        <w:t>Void</w:t>
+      </w:r>
+      <w:proofErr w:type="spellEnd"/>
+      <w:r>
+        <w:t xml:space="preserve"> </w:t>
+      </w:r>
+      <w:proofErr w:type="spellStart"/>
+      <w:proofErr w:type="gramStart"/>
+      <w:r>
+        <w:t>Rigth</w:t>
+      </w:r>
+      <w:proofErr w:type="spellEnd"/>
+      <w:r>
+        <w:t>(</w:t>
+      </w:r>
+      <w:proofErr w:type="gramEnd"/>
+      <w:r>
+        <w:t>) (Moverse a la izquierda)</w:t>
+      </w:r>
+    </w:p>
+    <w:p>
+      <w:pPr>
+        <w:pStyle w:val="Prrafodelista"/>
+        <w:numPr>
+          <w:ilvl w:val="0"/>
+          <w:numId w:val="11"/>
+        </w:numPr>
+      </w:pPr>
+      <w:proofErr w:type="spellStart"/>
+      <w:r>
+        <w:t>Void</w:t>
+      </w:r>
+      <w:proofErr w:type="spellEnd"/>
+      <w:r>
+        <w:t xml:space="preserve"> </w:t>
+      </w:r>
+      <w:proofErr w:type="gramStart"/>
+      <w:r>
+        <w:t>MCU(</w:t>
+      </w:r>
+      <w:proofErr w:type="gramEnd"/>
+      <w:r>
+        <w:t>) (Realizar movimiento circular)</w:t>
+      </w:r>
+    </w:p>
+    <w:p>
+      <w:pPr>
+        <w:pStyle w:val="Prrafodelista"/>
+        <w:ind w:left="1068"/>
+      </w:pPr>
     </w:p>
     <w:p>
       <w:pPr>
@@ -2125,7 +2584,6 @@
         <w:pStyle w:val="Prrafodelista"/>
       </w:pPr>
       <w:r>
-        <w:lastRenderedPageBreak/>
         <w:t xml:space="preserve">Esta clase será implementada para lo que es todo el tema de la información tales como el </w:t>
       </w:r>
       <w:proofErr w:type="spellStart"/>
@@ -2204,12 +2662,125 @@
         <v:path o:extrusionok="f" gradientshapeok="t" o:connecttype="rect"/>
         <o:lock v:ext="edit" aspectratio="t"/>
       </v:shapetype>
-      <v:shape id="_x0000_i1190" type="#_x0000_t75" style="width:11.25pt;height:11.25pt" o:bullet="t">
+      <v:shape id="_x0000_i1135" type="#_x0000_t75" style="width:11.25pt;height:11.25pt" o:bullet="t">
         <v:imagedata r:id="rId1" o:title="mso4397"/>
       </v:shape>
     </w:pict>
   </w:numPicBullet>
   <w:abstractNum w:abstractNumId="0" w15:restartNumberingAfterBreak="0">
+    <w:nsid w:val="02996269"/>
+    <w:multiLevelType w:val="hybridMultilevel"/>
+    <w:tmpl w:val="55E0F87C"/>
+    <w:lvl w:ilvl="0" w:tplc="240A0009">
+      <w:start w:val="1"/>
+      <w:numFmt w:val="bullet"/>
+      <w:lvlText w:val=""/>
+      <w:lvlJc w:val="left"/>
+      <w:pPr>
+        <w:ind w:left="1068" w:hanging="360"/>
+      </w:pPr>
+      <w:rPr>
+        <w:rFonts w:ascii="Wingdings" w:hAnsi="Wingdings" w:hint="default"/>
+      </w:rPr>
+    </w:lvl>
+    <w:lvl w:ilvl="1" w:tplc="240A0003" w:tentative="1">
+      <w:start w:val="1"/>
+      <w:numFmt w:val="bullet"/>
+      <w:lvlText w:val="o"/>
+      <w:lvlJc w:val="left"/>
+      <w:pPr>
+        <w:ind w:left="1788" w:hanging="360"/>
+      </w:pPr>
+      <w:rPr>
+        <w:rFonts w:ascii="Courier New" w:hAnsi="Courier New" w:cs="Courier New" w:hint="default"/>
+      </w:rPr>
+    </w:lvl>
+    <w:lvl w:ilvl="2" w:tplc="240A0005" w:tentative="1">
+      <w:start w:val="1"/>
+      <w:numFmt w:val="bullet"/>
+      <w:lvlText w:val=""/>
+      <w:lvlJc w:val="left"/>
+      <w:pPr>
+        <w:ind w:left="2508" w:hanging="360"/>
+      </w:pPr>
+      <w:rPr>
+        <w:rFonts w:ascii="Wingdings" w:hAnsi="Wingdings" w:hint="default"/>
+      </w:rPr>
+    </w:lvl>
+    <w:lvl w:ilvl="3" w:tplc="240A0001" w:tentative="1">
+      <w:start w:val="1"/>
+      <w:numFmt w:val="bullet"/>
+      <w:lvlText w:val=""/>
+      <w:lvlJc w:val="left"/>
+      <w:pPr>
+        <w:ind w:left="3228" w:hanging="360"/>
+      </w:pPr>
+      <w:rPr>
+        <w:rFonts w:ascii="Symbol" w:hAnsi="Symbol" w:hint="default"/>
+      </w:rPr>
+    </w:lvl>
+    <w:lvl w:ilvl="4" w:tplc="240A0003" w:tentative="1">
+      <w:start w:val="1"/>
+      <w:numFmt w:val="bullet"/>
+      <w:lvlText w:val="o"/>
+      <w:lvlJc w:val="left"/>
+      <w:pPr>
+        <w:ind w:left="3948" w:hanging="360"/>
+      </w:pPr>
+      <w:rPr>
+        <w:rFonts w:ascii="Courier New" w:hAnsi="Courier New" w:cs="Courier New" w:hint="default"/>
+      </w:rPr>
+    </w:lvl>
+    <w:lvl w:ilvl="5" w:tplc="240A0005" w:tentative="1">
+      <w:start w:val="1"/>
+      <w:numFmt w:val="bullet"/>
+      <w:lvlText w:val=""/>
+      <w:lvlJc w:val="left"/>
+      <w:pPr>
+        <w:ind w:left="4668" w:hanging="360"/>
+      </w:pPr>
+      <w:rPr>
+        <w:rFonts w:ascii="Wingdings" w:hAnsi="Wingdings" w:hint="default"/>
+      </w:rPr>
+    </w:lvl>
+    <w:lvl w:ilvl="6" w:tplc="240A0001" w:tentative="1">
+      <w:start w:val="1"/>
+      <w:numFmt w:val="bullet"/>
+      <w:lvlText w:val=""/>
+      <w:lvlJc w:val="left"/>
+      <w:pPr>
+        <w:ind w:left="5388" w:hanging="360"/>
+      </w:pPr>
+      <w:rPr>
+        <w:rFonts w:ascii="Symbol" w:hAnsi="Symbol" w:hint="default"/>
+      </w:rPr>
+    </w:lvl>
+    <w:lvl w:ilvl="7" w:tplc="240A0003" w:tentative="1">
+      <w:start w:val="1"/>
+      <w:numFmt w:val="bullet"/>
+      <w:lvlText w:val="o"/>
+      <w:lvlJc w:val="left"/>
+      <w:pPr>
+        <w:ind w:left="6108" w:hanging="360"/>
+      </w:pPr>
+      <w:rPr>
+        <w:rFonts w:ascii="Courier New" w:hAnsi="Courier New" w:cs="Courier New" w:hint="default"/>
+      </w:rPr>
+    </w:lvl>
+    <w:lvl w:ilvl="8" w:tplc="240A0005" w:tentative="1">
+      <w:start w:val="1"/>
+      <w:numFmt w:val="bullet"/>
+      <w:lvlText w:val=""/>
+      <w:lvlJc w:val="left"/>
+      <w:pPr>
+        <w:ind w:left="6828" w:hanging="360"/>
+      </w:pPr>
+      <w:rPr>
+        <w:rFonts w:ascii="Wingdings" w:hAnsi="Wingdings" w:hint="default"/>
+      </w:rPr>
+    </w:lvl>
+  </w:abstractNum>
+  <w:abstractNum w:abstractNumId="1" w15:restartNumberingAfterBreak="0">
     <w:nsid w:val="0AB74E8B"/>
     <w:multiLevelType w:val="multilevel"/>
     <w:tmpl w:val="240A0021"/>
@@ -2322,7 +2893,7 @@
       </w:rPr>
     </w:lvl>
   </w:abstractNum>
-  <w:abstractNum w:abstractNumId="1" w15:restartNumberingAfterBreak="0">
+  <w:abstractNum w:abstractNumId="2" w15:restartNumberingAfterBreak="0">
     <w:nsid w:val="1633614C"/>
     <w:multiLevelType w:val="hybridMultilevel"/>
     <w:tmpl w:val="E5B030D2"/>
@@ -2435,7 +3006,7 @@
       </w:rPr>
     </w:lvl>
   </w:abstractNum>
-  <w:abstractNum w:abstractNumId="2" w15:restartNumberingAfterBreak="0">
+  <w:abstractNum w:abstractNumId="3" w15:restartNumberingAfterBreak="0">
     <w:nsid w:val="1F9B2BC5"/>
     <w:multiLevelType w:val="hybridMultilevel"/>
     <w:tmpl w:val="BC08F06A"/>
@@ -2548,7 +3119,120 @@
       </w:rPr>
     </w:lvl>
   </w:abstractNum>
-  <w:abstractNum w:abstractNumId="3" w15:restartNumberingAfterBreak="0">
+  <w:abstractNum w:abstractNumId="4" w15:restartNumberingAfterBreak="0">
+    <w:nsid w:val="22210D50"/>
+    <w:multiLevelType w:val="hybridMultilevel"/>
+    <w:tmpl w:val="E5C69C70"/>
+    <w:lvl w:ilvl="0" w:tplc="240A0009">
+      <w:start w:val="1"/>
+      <w:numFmt w:val="bullet"/>
+      <w:lvlText w:val=""/>
+      <w:lvlJc w:val="left"/>
+      <w:pPr>
+        <w:ind w:left="1068" w:hanging="360"/>
+      </w:pPr>
+      <w:rPr>
+        <w:rFonts w:ascii="Wingdings" w:hAnsi="Wingdings" w:hint="default"/>
+      </w:rPr>
+    </w:lvl>
+    <w:lvl w:ilvl="1" w:tplc="240A0003" w:tentative="1">
+      <w:start w:val="1"/>
+      <w:numFmt w:val="bullet"/>
+      <w:lvlText w:val="o"/>
+      <w:lvlJc w:val="left"/>
+      <w:pPr>
+        <w:ind w:left="1788" w:hanging="360"/>
+      </w:pPr>
+      <w:rPr>
+        <w:rFonts w:ascii="Courier New" w:hAnsi="Courier New" w:cs="Courier New" w:hint="default"/>
+      </w:rPr>
+    </w:lvl>
+    <w:lvl w:ilvl="2" w:tplc="240A0005" w:tentative="1">
+      <w:start w:val="1"/>
+      <w:numFmt w:val="bullet"/>
+      <w:lvlText w:val=""/>
+      <w:lvlJc w:val="left"/>
+      <w:pPr>
+        <w:ind w:left="2508" w:hanging="360"/>
+      </w:pPr>
+      <w:rPr>
+        <w:rFonts w:ascii="Wingdings" w:hAnsi="Wingdings" w:hint="default"/>
+      </w:rPr>
+    </w:lvl>
+    <w:lvl w:ilvl="3" w:tplc="240A0001" w:tentative="1">
+      <w:start w:val="1"/>
+      <w:numFmt w:val="bullet"/>
+      <w:lvlText w:val=""/>
+      <w:lvlJc w:val="left"/>
+      <w:pPr>
+        <w:ind w:left="3228" w:hanging="360"/>
+      </w:pPr>
+      <w:rPr>
+        <w:rFonts w:ascii="Symbol" w:hAnsi="Symbol" w:hint="default"/>
+      </w:rPr>
+    </w:lvl>
+    <w:lvl w:ilvl="4" w:tplc="240A0003" w:tentative="1">
+      <w:start w:val="1"/>
+      <w:numFmt w:val="bullet"/>
+      <w:lvlText w:val="o"/>
+      <w:lvlJc w:val="left"/>
+      <w:pPr>
+        <w:ind w:left="3948" w:hanging="360"/>
+      </w:pPr>
+      <w:rPr>
+        <w:rFonts w:ascii="Courier New" w:hAnsi="Courier New" w:cs="Courier New" w:hint="default"/>
+      </w:rPr>
+    </w:lvl>
+    <w:lvl w:ilvl="5" w:tplc="240A0005" w:tentative="1">
+      <w:start w:val="1"/>
+      <w:numFmt w:val="bullet"/>
+      <w:lvlText w:val=""/>
+      <w:lvlJc w:val="left"/>
+      <w:pPr>
+        <w:ind w:left="4668" w:hanging="360"/>
+      </w:pPr>
+      <w:rPr>
+        <w:rFonts w:ascii="Wingdings" w:hAnsi="Wingdings" w:hint="default"/>
+      </w:rPr>
+    </w:lvl>
+    <w:lvl w:ilvl="6" w:tplc="240A0001" w:tentative="1">
+      <w:start w:val="1"/>
+      <w:numFmt w:val="bullet"/>
+      <w:lvlText w:val=""/>
+      <w:lvlJc w:val="left"/>
+      <w:pPr>
+        <w:ind w:left="5388" w:hanging="360"/>
+      </w:pPr>
+      <w:rPr>
+        <w:rFonts w:ascii="Symbol" w:hAnsi="Symbol" w:hint="default"/>
+      </w:rPr>
+    </w:lvl>
+    <w:lvl w:ilvl="7" w:tplc="240A0003" w:tentative="1">
+      <w:start w:val="1"/>
+      <w:numFmt w:val="bullet"/>
+      <w:lvlText w:val="o"/>
+      <w:lvlJc w:val="left"/>
+      <w:pPr>
+        <w:ind w:left="6108" w:hanging="360"/>
+      </w:pPr>
+      <w:rPr>
+        <w:rFonts w:ascii="Courier New" w:hAnsi="Courier New" w:cs="Courier New" w:hint="default"/>
+      </w:rPr>
+    </w:lvl>
+    <w:lvl w:ilvl="8" w:tplc="240A0005" w:tentative="1">
+      <w:start w:val="1"/>
+      <w:numFmt w:val="bullet"/>
+      <w:lvlText w:val=""/>
+      <w:lvlJc w:val="left"/>
+      <w:pPr>
+        <w:ind w:left="6828" w:hanging="360"/>
+      </w:pPr>
+      <w:rPr>
+        <w:rFonts w:ascii="Wingdings" w:hAnsi="Wingdings" w:hint="default"/>
+      </w:rPr>
+    </w:lvl>
+  </w:abstractNum>
+  <w:abstractNum w:abstractNumId="5" w15:restartNumberingAfterBreak="0">
     <w:nsid w:val="32FE7C5A"/>
     <w:multiLevelType w:val="multilevel"/>
     <w:tmpl w:val="240A0021"/>
@@ -2661,7 +3345,120 @@
       </w:rPr>
     </w:lvl>
   </w:abstractNum>
-  <w:abstractNum w:abstractNumId="4" w15:restartNumberingAfterBreak="0">
+  <w:abstractNum w:abstractNumId="6" w15:restartNumberingAfterBreak="0">
+    <w:nsid w:val="364402A3"/>
+    <w:multiLevelType w:val="hybridMultilevel"/>
+    <w:tmpl w:val="2006E4DA"/>
+    <w:lvl w:ilvl="0" w:tplc="240A0009">
+      <w:start w:val="1"/>
+      <w:numFmt w:val="bullet"/>
+      <w:lvlText w:val=""/>
+      <w:lvlJc w:val="left"/>
+      <w:pPr>
+        <w:ind w:left="1068" w:hanging="360"/>
+      </w:pPr>
+      <w:rPr>
+        <w:rFonts w:ascii="Wingdings" w:hAnsi="Wingdings" w:hint="default"/>
+      </w:rPr>
+    </w:lvl>
+    <w:lvl w:ilvl="1" w:tplc="240A0003">
+      <w:start w:val="1"/>
+      <w:numFmt w:val="bullet"/>
+      <w:lvlText w:val="o"/>
+      <w:lvlJc w:val="left"/>
+      <w:pPr>
+        <w:ind w:left="1788" w:hanging="360"/>
+      </w:pPr>
+      <w:rPr>
+        <w:rFonts w:ascii="Courier New" w:hAnsi="Courier New" w:cs="Courier New" w:hint="default"/>
+      </w:rPr>
+    </w:lvl>
+    <w:lvl w:ilvl="2" w:tplc="240A0005" w:tentative="1">
+      <w:start w:val="1"/>
+      <w:numFmt w:val="bullet"/>
+      <w:lvlText w:val=""/>
+      <w:lvlJc w:val="left"/>
+      <w:pPr>
+        <w:ind w:left="2508" w:hanging="360"/>
+      </w:pPr>
+      <w:rPr>
+        <w:rFonts w:ascii="Wingdings" w:hAnsi="Wingdings" w:hint="default"/>
+      </w:rPr>
+    </w:lvl>
+    <w:lvl w:ilvl="3" w:tplc="240A0001" w:tentative="1">
+      <w:start w:val="1"/>
+      <w:numFmt w:val="bullet"/>
+      <w:lvlText w:val=""/>
+      <w:lvlJc w:val="left"/>
+      <w:pPr>
+        <w:ind w:left="3228" w:hanging="360"/>
+      </w:pPr>
+      <w:rPr>
+        <w:rFonts w:ascii="Symbol" w:hAnsi="Symbol" w:hint="default"/>
+      </w:rPr>
+    </w:lvl>
+    <w:lvl w:ilvl="4" w:tplc="240A0003" w:tentative="1">
+      <w:start w:val="1"/>
+      <w:numFmt w:val="bullet"/>
+      <w:lvlText w:val="o"/>
+      <w:lvlJc w:val="left"/>
+      <w:pPr>
+        <w:ind w:left="3948" w:hanging="360"/>
+      </w:pPr>
+      <w:rPr>
+        <w:rFonts w:ascii="Courier New" w:hAnsi="Courier New" w:cs="Courier New" w:hint="default"/>
+      </w:rPr>
+    </w:lvl>
+    <w:lvl w:ilvl="5" w:tplc="240A0005" w:tentative="1">
+      <w:start w:val="1"/>
+      <w:numFmt w:val="bullet"/>
+      <w:lvlText w:val=""/>
+      <w:lvlJc w:val="left"/>
+      <w:pPr>
+        <w:ind w:left="4668" w:hanging="360"/>
+      </w:pPr>
+      <w:rPr>
+        <w:rFonts w:ascii="Wingdings" w:hAnsi="Wingdings" w:hint="default"/>
+      </w:rPr>
+    </w:lvl>
+    <w:lvl w:ilvl="6" w:tplc="240A0001" w:tentative="1">
+      <w:start w:val="1"/>
+      <w:numFmt w:val="bullet"/>
+      <w:lvlText w:val=""/>
+      <w:lvlJc w:val="left"/>
+      <w:pPr>
+        <w:ind w:left="5388" w:hanging="360"/>
+      </w:pPr>
+      <w:rPr>
+        <w:rFonts w:ascii="Symbol" w:hAnsi="Symbol" w:hint="default"/>
+      </w:rPr>
+    </w:lvl>
+    <w:lvl w:ilvl="7" w:tplc="240A0003" w:tentative="1">
+      <w:start w:val="1"/>
+      <w:numFmt w:val="bullet"/>
+      <w:lvlText w:val="o"/>
+      <w:lvlJc w:val="left"/>
+      <w:pPr>
+        <w:ind w:left="6108" w:hanging="360"/>
+      </w:pPr>
+      <w:rPr>
+        <w:rFonts w:ascii="Courier New" w:hAnsi="Courier New" w:cs="Courier New" w:hint="default"/>
+      </w:rPr>
+    </w:lvl>
+    <w:lvl w:ilvl="8" w:tplc="240A0005" w:tentative="1">
+      <w:start w:val="1"/>
+      <w:numFmt w:val="bullet"/>
+      <w:lvlText w:val=""/>
+      <w:lvlJc w:val="left"/>
+      <w:pPr>
+        <w:ind w:left="6828" w:hanging="360"/>
+      </w:pPr>
+      <w:rPr>
+        <w:rFonts w:ascii="Wingdings" w:hAnsi="Wingdings" w:hint="default"/>
+      </w:rPr>
+    </w:lvl>
+  </w:abstractNum>
+  <w:abstractNum w:abstractNumId="7" w15:restartNumberingAfterBreak="0">
     <w:nsid w:val="396356A3"/>
     <w:multiLevelType w:val="hybridMultilevel"/>
     <w:tmpl w:val="454A8A78"/>
@@ -2775,7 +3572,7 @@
       </w:rPr>
     </w:lvl>
   </w:abstractNum>
-  <w:abstractNum w:abstractNumId="5" w15:restartNumberingAfterBreak="0">
+  <w:abstractNum w:abstractNumId="8" w15:restartNumberingAfterBreak="0">
     <w:nsid w:val="728C29C8"/>
     <w:multiLevelType w:val="hybridMultilevel"/>
     <w:tmpl w:val="19DEB6D2"/>
@@ -2888,7 +3685,7 @@
       </w:rPr>
     </w:lvl>
   </w:abstractNum>
-  <w:abstractNum w:abstractNumId="6" w15:restartNumberingAfterBreak="0">
+  <w:abstractNum w:abstractNumId="9" w15:restartNumberingAfterBreak="0">
     <w:nsid w:val="771E1559"/>
     <w:multiLevelType w:val="hybridMultilevel"/>
     <w:tmpl w:val="7D0C9AE6"/>
@@ -3001,7 +3798,7 @@
       </w:rPr>
     </w:lvl>
   </w:abstractNum>
-  <w:abstractNum w:abstractNumId="7" w15:restartNumberingAfterBreak="0">
+  <w:abstractNum w:abstractNumId="10" w15:restartNumberingAfterBreak="0">
     <w:nsid w:val="78EA7043"/>
     <w:multiLevelType w:val="hybridMultilevel"/>
     <w:tmpl w:val="F6F8340C"/>
@@ -3115,28 +3912,37 @@
     </w:lvl>
   </w:abstractNum>
   <w:num w:numId="1">
+    <w:abstractNumId w:val="7"/>
+  </w:num>
+  <w:num w:numId="2">
+    <w:abstractNumId w:val="5"/>
+  </w:num>
+  <w:num w:numId="3">
+    <w:abstractNumId w:val="1"/>
+  </w:num>
+  <w:num w:numId="4">
+    <w:abstractNumId w:val="8"/>
+  </w:num>
+  <w:num w:numId="5">
+    <w:abstractNumId w:val="10"/>
+  </w:num>
+  <w:num w:numId="6">
+    <w:abstractNumId w:val="2"/>
+  </w:num>
+  <w:num w:numId="7">
+    <w:abstractNumId w:val="9"/>
+  </w:num>
+  <w:num w:numId="8">
+    <w:abstractNumId w:val="3"/>
+  </w:num>
+  <w:num w:numId="9">
+    <w:abstractNumId w:val="0"/>
+  </w:num>
+  <w:num w:numId="10">
     <w:abstractNumId w:val="4"/>
   </w:num>
-  <w:num w:numId="2">
-    <w:abstractNumId w:val="3"/>
-  </w:num>
-  <w:num w:numId="3">
-    <w:abstractNumId w:val="0"/>
-  </w:num>
-  <w:num w:numId="4">
-    <w:abstractNumId w:val="5"/>
-  </w:num>
-  <w:num w:numId="5">
-    <w:abstractNumId w:val="7"/>
-  </w:num>
-  <w:num w:numId="6">
-    <w:abstractNumId w:val="1"/>
-  </w:num>
-  <w:num w:numId="7">
+  <w:num w:numId="11">
     <w:abstractNumId w:val="6"/>
-  </w:num>
-  <w:num w:numId="8">
-    <w:abstractNumId w:val="2"/>
   </w:num>
 </w:numbering>
 </file>

</xml_diff>

<commit_message>
Definición metodos y atributos
</commit_message>
<xml_diff>
--- a/Rescue key.docx
+++ b/Rescue key.docx
@@ -779,25 +779,7 @@
                                         <w:sz w:val="36"/>
                                         <w:szCs w:val="36"/>
                                       </w:rPr>
-                                      <w:t>idea</w:t>
-                                    </w:r>
-                                    <w:r>
-                                      <w:rPr>
-                                        <w:smallCaps/>
-                                        <w:color w:val="44546A" w:themeColor="text2"/>
-                                        <w:sz w:val="36"/>
-                                        <w:szCs w:val="36"/>
-                                      </w:rPr>
-                                      <w:t xml:space="preserve"> y </w:t>
-                                    </w:r>
-                                    <w:r>
-                                      <w:rPr>
-                                        <w:smallCaps/>
-                                        <w:color w:val="44546A" w:themeColor="text2"/>
-                                        <w:sz w:val="36"/>
-                                        <w:szCs w:val="36"/>
-                                      </w:rPr>
-                                      <w:t>definición de clases</w:t>
+                                      <w:t>PROPUESTA</w:t>
                                     </w:r>
                                   </w:p>
                                 </w:sdtContent>
@@ -900,25 +882,7 @@
                                   <w:sz w:val="36"/>
                                   <w:szCs w:val="36"/>
                                 </w:rPr>
-                                <w:t>idea</w:t>
-                              </w:r>
-                              <w:r>
-                                <w:rPr>
-                                  <w:smallCaps/>
-                                  <w:color w:val="44546A" w:themeColor="text2"/>
-                                  <w:sz w:val="36"/>
-                                  <w:szCs w:val="36"/>
-                                </w:rPr>
-                                <w:t xml:space="preserve"> y </w:t>
-                              </w:r>
-                              <w:r>
-                                <w:rPr>
-                                  <w:smallCaps/>
-                                  <w:color w:val="44546A" w:themeColor="text2"/>
-                                  <w:sz w:val="36"/>
-                                  <w:szCs w:val="36"/>
-                                </w:rPr>
-                                <w:t>definición de clases</w:t>
+                                <w:t>PROPUESTA</w:t>
                               </w:r>
                             </w:p>
                           </w:sdtContent>
@@ -2061,13 +2025,7 @@
         <w:t xml:space="preserve"> </w:t>
       </w:r>
       <w:r>
-        <w:t xml:space="preserve">Posición x, Posición y} (Posiciones de la </w:t>
-      </w:r>
-      <w:r>
-        <w:t>poción</w:t>
-      </w:r>
-      <w:r>
-        <w:t>)</w:t>
+        <w:t>Posición x, Posición y} (Posiciones de la poción)</w:t>
       </w:r>
     </w:p>
     <w:p>
@@ -2304,14 +2262,117 @@
         <w:t xml:space="preserve"> </w:t>
       </w:r>
       <w:r>
-        <w:t xml:space="preserve">Posición x, Posición y} (Posiciones de la </w:t>
-      </w:r>
-      <w:r>
-        <w:t>plataforma</w:t>
-      </w:r>
-      <w:r>
-        <w:t>)</w:t>
-      </w:r>
+        <w:t>Posición x, Posición y} (Posiciones de la plataforma)</w:t>
+      </w:r>
+    </w:p>
+    <w:p>
+      <w:pPr>
+        <w:pStyle w:val="Prrafodelista"/>
+        <w:numPr>
+          <w:ilvl w:val="0"/>
+          <w:numId w:val="9"/>
+        </w:numPr>
+      </w:pPr>
+      <w:proofErr w:type="spellStart"/>
+      <w:r>
+        <w:t>Float</w:t>
+      </w:r>
+      <w:proofErr w:type="spellEnd"/>
+      <w:r>
+        <w:t xml:space="preserve"> </w:t>
+      </w:r>
+      <w:proofErr w:type="spellStart"/>
+      <w:r>
+        <w:t>Period</w:t>
+      </w:r>
+      <w:proofErr w:type="spellEnd"/>
+      <w:r>
+        <w:t xml:space="preserve"> </w:t>
+      </w:r>
+    </w:p>
+    <w:p>
+      <w:pPr>
+        <w:pStyle w:val="Prrafodelista"/>
+        <w:numPr>
+          <w:ilvl w:val="0"/>
+          <w:numId w:val="9"/>
+        </w:numPr>
+      </w:pPr>
+      <w:proofErr w:type="spellStart"/>
+      <w:r>
+        <w:t>Float</w:t>
+      </w:r>
+      <w:proofErr w:type="spellEnd"/>
+      <w:r>
+        <w:t xml:space="preserve"> Radio</w:t>
+      </w:r>
+    </w:p>
+    <w:p>
+      <w:pPr>
+        <w:pStyle w:val="Prrafodelista"/>
+        <w:numPr>
+          <w:ilvl w:val="0"/>
+          <w:numId w:val="9"/>
+        </w:numPr>
+      </w:pPr>
+      <w:proofErr w:type="spellStart"/>
+      <w:r>
+        <w:t>Float</w:t>
+      </w:r>
+      <w:proofErr w:type="spellEnd"/>
+      <w:r>
+        <w:t xml:space="preserve"> </w:t>
+      </w:r>
+      <w:proofErr w:type="spellStart"/>
+      <w:r>
+        <w:t>Angle</w:t>
+      </w:r>
+      <w:proofErr w:type="spellEnd"/>
+    </w:p>
+    <w:p>
+      <w:pPr>
+        <w:pStyle w:val="Prrafodelista"/>
+        <w:numPr>
+          <w:ilvl w:val="0"/>
+          <w:numId w:val="9"/>
+        </w:numPr>
+      </w:pPr>
+      <w:proofErr w:type="spellStart"/>
+      <w:r>
+        <w:lastRenderedPageBreak/>
+        <w:t>Float</w:t>
+      </w:r>
+      <w:proofErr w:type="spellEnd"/>
+      <w:r>
+        <w:t xml:space="preserve"> </w:t>
+      </w:r>
+      <w:proofErr w:type="spellStart"/>
+      <w:r>
+        <w:t>Vel</w:t>
+      </w:r>
+      <w:proofErr w:type="spellEnd"/>
+    </w:p>
+    <w:p>
+      <w:pPr>
+        <w:pStyle w:val="Prrafodelista"/>
+        <w:numPr>
+          <w:ilvl w:val="0"/>
+          <w:numId w:val="9"/>
+        </w:numPr>
+      </w:pPr>
+      <w:proofErr w:type="spellStart"/>
+      <w:r>
+        <w:t>Float</w:t>
+      </w:r>
+      <w:proofErr w:type="spellEnd"/>
+      <w:r>
+        <w:t xml:space="preserve"> </w:t>
+      </w:r>
+      <w:proofErr w:type="spellStart"/>
+      <w:r>
+        <w:t>Acel</w:t>
+      </w:r>
+      <w:proofErr w:type="spellEnd"/>
     </w:p>
     <w:p>
       <w:pPr>
@@ -2357,7 +2418,6 @@
       </w:pPr>
       <w:proofErr w:type="spellStart"/>
       <w:r>
-        <w:lastRenderedPageBreak/>
         <w:t>Void</w:t>
       </w:r>
       <w:proofErr w:type="spellEnd"/>
@@ -2446,18 +2506,29 @@
           <w:ilvl w:val="0"/>
           <w:numId w:val="1"/>
         </w:numPr>
-      </w:pPr>
+        <w:spacing w:after="0"/>
+      </w:pPr>
+      <w:proofErr w:type="spellStart"/>
       <w:r>
         <w:rPr>
           <w:b/>
           <w:bCs/>
         </w:rPr>
-        <w:t>Trampas:</w:t>
-      </w:r>
-    </w:p>
-    <w:p>
-      <w:pPr>
-        <w:pStyle w:val="Prrafodelista"/>
+        <w:t>Traps</w:t>
+      </w:r>
+      <w:proofErr w:type="spellEnd"/>
+      <w:r>
+        <w:rPr>
+          <w:b/>
+          <w:bCs/>
+        </w:rPr>
+        <w:t>:</w:t>
+      </w:r>
+    </w:p>
+    <w:p>
+      <w:pPr>
+        <w:spacing w:after="0"/>
+        <w:ind w:left="709"/>
       </w:pPr>
       <w:r>
         <w:t>MAS</w:t>
@@ -2465,7 +2536,8 @@
     </w:p>
     <w:p>
       <w:pPr>
-        <w:pStyle w:val="Prrafodelista"/>
+        <w:spacing w:after="0"/>
+        <w:ind w:left="709"/>
       </w:pPr>
       <w:r>
         <w:t>Movimiento parabólico</w:t>
@@ -2473,11 +2545,286 @@
     </w:p>
     <w:p>
       <w:pPr>
-        <w:pStyle w:val="Prrafodelista"/>
+        <w:spacing w:after="0"/>
+        <w:ind w:left="709"/>
       </w:pPr>
       <w:r>
         <w:t>MCU</w:t>
       </w:r>
+    </w:p>
+    <w:p>
+      <w:pPr>
+        <w:pStyle w:val="Subttulo"/>
+        <w:ind w:left="708"/>
+      </w:pPr>
+      <w:r>
+        <w:t>Atributos:</w:t>
+      </w:r>
+    </w:p>
+    <w:p>
+      <w:pPr>
+        <w:pStyle w:val="Prrafodelista"/>
+        <w:numPr>
+          <w:ilvl w:val="0"/>
+          <w:numId w:val="12"/>
+        </w:numPr>
+      </w:pPr>
+      <w:proofErr w:type="spellStart"/>
+      <w:r>
+        <w:t>Float</w:t>
+      </w:r>
+      <w:proofErr w:type="spellEnd"/>
+      <w:r>
+        <w:t xml:space="preserve"> </w:t>
+      </w:r>
+      <w:proofErr w:type="spellStart"/>
+      <w:proofErr w:type="gramStart"/>
+      <w:r>
+        <w:t>PosX</w:t>
+      </w:r>
+      <w:proofErr w:type="spellEnd"/>
+      <w:r>
+        <w:t>(</w:t>
+      </w:r>
+      <w:proofErr w:type="gramEnd"/>
+      <w:r>
+        <w:t>)</w:t>
+      </w:r>
+    </w:p>
+    <w:p>
+      <w:pPr>
+        <w:pStyle w:val="Prrafodelista"/>
+        <w:numPr>
+          <w:ilvl w:val="0"/>
+          <w:numId w:val="12"/>
+        </w:numPr>
+      </w:pPr>
+      <w:proofErr w:type="spellStart"/>
+      <w:r>
+        <w:t>Float</w:t>
+      </w:r>
+      <w:proofErr w:type="spellEnd"/>
+      <w:r>
+        <w:t xml:space="preserve"> </w:t>
+      </w:r>
+      <w:proofErr w:type="gramStart"/>
+      <w:r>
+        <w:t>Amplitud(</w:t>
+      </w:r>
+      <w:proofErr w:type="gramEnd"/>
+      <w:r>
+        <w:t>)</w:t>
+      </w:r>
+    </w:p>
+    <w:p>
+      <w:pPr>
+        <w:pStyle w:val="Prrafodelista"/>
+        <w:numPr>
+          <w:ilvl w:val="0"/>
+          <w:numId w:val="12"/>
+        </w:numPr>
+      </w:pPr>
+      <w:proofErr w:type="spellStart"/>
+      <w:r>
+        <w:t>Float</w:t>
+      </w:r>
+      <w:proofErr w:type="spellEnd"/>
+      <w:r>
+        <w:t xml:space="preserve"> </w:t>
+      </w:r>
+      <w:proofErr w:type="spellStart"/>
+      <w:proofErr w:type="gramStart"/>
+      <w:r>
+        <w:t>Frequency</w:t>
+      </w:r>
+      <w:proofErr w:type="spellEnd"/>
+      <w:r>
+        <w:t>(</w:t>
+      </w:r>
+      <w:proofErr w:type="gramEnd"/>
+      <w:r>
+        <w:t>)</w:t>
+      </w:r>
+    </w:p>
+    <w:p>
+      <w:pPr>
+        <w:pStyle w:val="Prrafodelista"/>
+        <w:numPr>
+          <w:ilvl w:val="0"/>
+          <w:numId w:val="12"/>
+        </w:numPr>
+      </w:pPr>
+      <w:proofErr w:type="spellStart"/>
+      <w:r>
+        <w:t>Float</w:t>
+      </w:r>
+      <w:proofErr w:type="spellEnd"/>
+      <w:r>
+        <w:t xml:space="preserve"> </w:t>
+      </w:r>
+      <w:proofErr w:type="spellStart"/>
+      <w:proofErr w:type="gramStart"/>
+      <w:r>
+        <w:t>Phase</w:t>
+      </w:r>
+      <w:proofErr w:type="spellEnd"/>
+      <w:r>
+        <w:t>(</w:t>
+      </w:r>
+      <w:proofErr w:type="gramEnd"/>
+      <w:r>
+        <w:t>)</w:t>
+      </w:r>
+    </w:p>
+    <w:p>
+      <w:pPr>
+        <w:pStyle w:val="Prrafodelista"/>
+        <w:numPr>
+          <w:ilvl w:val="0"/>
+          <w:numId w:val="12"/>
+        </w:numPr>
+      </w:pPr>
+      <w:proofErr w:type="spellStart"/>
+      <w:r>
+        <w:t>Float</w:t>
+      </w:r>
+      <w:proofErr w:type="spellEnd"/>
+      <w:r>
+        <w:t xml:space="preserve"> </w:t>
+      </w:r>
+      <w:proofErr w:type="spellStart"/>
+      <w:proofErr w:type="gramStart"/>
+      <w:r>
+        <w:t>VelAng</w:t>
+      </w:r>
+      <w:proofErr w:type="spellEnd"/>
+      <w:r>
+        <w:t>(</w:t>
+      </w:r>
+      <w:proofErr w:type="gramEnd"/>
+      <w:r>
+        <w:t>)</w:t>
+      </w:r>
+    </w:p>
+    <w:p>
+      <w:pPr>
+        <w:pStyle w:val="Prrafodelista"/>
+        <w:numPr>
+          <w:ilvl w:val="0"/>
+          <w:numId w:val="12"/>
+        </w:numPr>
+      </w:pPr>
+      <w:proofErr w:type="spellStart"/>
+      <w:r>
+        <w:t>Float</w:t>
+      </w:r>
+      <w:proofErr w:type="spellEnd"/>
+      <w:r>
+        <w:t xml:space="preserve"> </w:t>
+      </w:r>
+      <w:proofErr w:type="gramStart"/>
+      <w:r>
+        <w:t>Ang(</w:t>
+      </w:r>
+      <w:proofErr w:type="gramEnd"/>
+      <w:r>
+        <w:t>)</w:t>
+      </w:r>
+    </w:p>
+    <w:p>
+      <w:pPr>
+        <w:pStyle w:val="Subttulo"/>
+        <w:ind w:left="709"/>
+      </w:pPr>
+      <w:r>
+        <w:t>Métodos:</w:t>
+      </w:r>
+    </w:p>
+    <w:p>
+      <w:pPr>
+        <w:pStyle w:val="Prrafodelista"/>
+        <w:numPr>
+          <w:ilvl w:val="0"/>
+          <w:numId w:val="13"/>
+        </w:numPr>
+      </w:pPr>
+      <w:proofErr w:type="spellStart"/>
+      <w:r>
+        <w:t>Void</w:t>
+      </w:r>
+      <w:proofErr w:type="spellEnd"/>
+      <w:r>
+        <w:t xml:space="preserve"> </w:t>
+      </w:r>
+      <w:proofErr w:type="gramStart"/>
+      <w:r>
+        <w:t>MAS(</w:t>
+      </w:r>
+      <w:proofErr w:type="gramEnd"/>
+      <w:r>
+        <w:t>)</w:t>
+      </w:r>
+    </w:p>
+    <w:p>
+      <w:pPr>
+        <w:pStyle w:val="Prrafodelista"/>
+        <w:numPr>
+          <w:ilvl w:val="0"/>
+          <w:numId w:val="13"/>
+        </w:numPr>
+      </w:pPr>
+      <w:proofErr w:type="spellStart"/>
+      <w:r>
+        <w:t>Void</w:t>
+      </w:r>
+      <w:proofErr w:type="spellEnd"/>
+      <w:r>
+        <w:t xml:space="preserve"> </w:t>
+      </w:r>
+      <w:proofErr w:type="spellStart"/>
+      <w:proofErr w:type="gramStart"/>
+      <w:r>
+        <w:t>Parabolic</w:t>
+      </w:r>
+      <w:proofErr w:type="spellEnd"/>
+      <w:r>
+        <w:t>(</w:t>
+      </w:r>
+      <w:proofErr w:type="gramEnd"/>
+      <w:r>
+        <w:t>)</w:t>
+      </w:r>
+    </w:p>
+    <w:p>
+      <w:pPr>
+        <w:pStyle w:val="Prrafodelista"/>
+        <w:numPr>
+          <w:ilvl w:val="0"/>
+          <w:numId w:val="13"/>
+        </w:numPr>
+      </w:pPr>
+      <w:proofErr w:type="spellStart"/>
+      <w:r>
+        <w:t>Void</w:t>
+      </w:r>
+      <w:proofErr w:type="spellEnd"/>
+      <w:r>
+        <w:t xml:space="preserve"> </w:t>
+      </w:r>
+      <w:proofErr w:type="gramStart"/>
+      <w:r>
+        <w:t>MCU(</w:t>
+      </w:r>
+      <w:proofErr w:type="gramEnd"/>
+      <w:r>
+        <w:t>)</w:t>
+      </w:r>
+    </w:p>
+    <w:p>
+      <w:pPr>
+        <w:pStyle w:val="Prrafodelista"/>
+        <w:ind w:left="1429"/>
+      </w:pPr>
     </w:p>
     <w:p>
       <w:pPr>
@@ -2541,6 +2888,170 @@
     </w:p>
     <w:p>
       <w:pPr>
+        <w:pStyle w:val="Subttulo"/>
+        <w:ind w:left="708"/>
+      </w:pPr>
+      <w:r>
+        <w:t>Atributos:</w:t>
+      </w:r>
+    </w:p>
+    <w:p>
+      <w:pPr>
+        <w:pStyle w:val="Prrafodelista"/>
+        <w:numPr>
+          <w:ilvl w:val="0"/>
+          <w:numId w:val="14"/>
+        </w:numPr>
+      </w:pPr>
+      <w:proofErr w:type="spellStart"/>
+      <w:r>
+        <w:t>String</w:t>
+      </w:r>
+      <w:proofErr w:type="spellEnd"/>
+      <w:r>
+        <w:t xml:space="preserve"> </w:t>
+      </w:r>
+      <w:proofErr w:type="gramStart"/>
+      <w:r>
+        <w:t>Color(</w:t>
+      </w:r>
+      <w:proofErr w:type="gramEnd"/>
+      <w:r>
+        <w:t>)</w:t>
+      </w:r>
+    </w:p>
+    <w:p>
+      <w:pPr>
+        <w:pStyle w:val="Prrafodelista"/>
+        <w:numPr>
+          <w:ilvl w:val="0"/>
+          <w:numId w:val="14"/>
+        </w:numPr>
+      </w:pPr>
+      <w:proofErr w:type="spellStart"/>
+      <w:r>
+        <w:t>Int</w:t>
+      </w:r>
+      <w:proofErr w:type="spellEnd"/>
+      <w:r>
+        <w:t xml:space="preserve"> </w:t>
+      </w:r>
+      <w:proofErr w:type="spellStart"/>
+      <w:proofErr w:type="gramStart"/>
+      <w:r>
+        <w:t>Value</w:t>
+      </w:r>
+      <w:proofErr w:type="spellEnd"/>
+      <w:r>
+        <w:t>(</w:t>
+      </w:r>
+      <w:proofErr w:type="gramEnd"/>
+      <w:r>
+        <w:t>)</w:t>
+      </w:r>
+    </w:p>
+    <w:p>
+      <w:pPr>
+        <w:pStyle w:val="Prrafodelista"/>
+        <w:numPr>
+          <w:ilvl w:val="0"/>
+          <w:numId w:val="14"/>
+        </w:numPr>
+      </w:pPr>
+      <w:proofErr w:type="spellStart"/>
+      <w:r>
+        <w:t>Int</w:t>
+      </w:r>
+      <w:proofErr w:type="spellEnd"/>
+      <w:r>
+        <w:t xml:space="preserve"> </w:t>
+      </w:r>
+      <w:proofErr w:type="spellStart"/>
+      <w:proofErr w:type="gramStart"/>
+      <w:r>
+        <w:t>Length</w:t>
+      </w:r>
+      <w:proofErr w:type="spellEnd"/>
+      <w:r>
+        <w:t>(</w:t>
+      </w:r>
+      <w:proofErr w:type="gramEnd"/>
+      <w:r>
+        <w:t>)</w:t>
+      </w:r>
+    </w:p>
+    <w:p>
+      <w:pPr>
+        <w:pStyle w:val="Subttulo"/>
+        <w:ind w:left="708"/>
+      </w:pPr>
+      <w:r>
+        <w:t>Métodos:</w:t>
+      </w:r>
+    </w:p>
+    <w:p>
+      <w:pPr>
+        <w:pStyle w:val="Prrafodelista"/>
+        <w:numPr>
+          <w:ilvl w:val="0"/>
+          <w:numId w:val="15"/>
+        </w:numPr>
+      </w:pPr>
+      <w:proofErr w:type="spellStart"/>
+      <w:r>
+        <w:t>Void</w:t>
+      </w:r>
+      <w:proofErr w:type="spellEnd"/>
+      <w:r>
+        <w:t xml:space="preserve"> </w:t>
+      </w:r>
+      <w:proofErr w:type="gramStart"/>
+      <w:r>
+        <w:t>Load(</w:t>
+      </w:r>
+      <w:proofErr w:type="gramEnd"/>
+      <w:r>
+        <w:t>)</w:t>
+      </w:r>
+    </w:p>
+    <w:p>
+      <w:pPr>
+        <w:pStyle w:val="Prrafodelista"/>
+        <w:numPr>
+          <w:ilvl w:val="0"/>
+          <w:numId w:val="15"/>
+        </w:numPr>
+      </w:pPr>
+      <w:proofErr w:type="spellStart"/>
+      <w:r>
+        <w:t>Void</w:t>
+      </w:r>
+      <w:proofErr w:type="spellEnd"/>
+      <w:r>
+        <w:t xml:space="preserve"> </w:t>
+      </w:r>
+      <w:proofErr w:type="spellStart"/>
+      <w:proofErr w:type="gramStart"/>
+      <w:r>
+        <w:t>SetValue</w:t>
+      </w:r>
+      <w:proofErr w:type="spellEnd"/>
+      <w:r>
+        <w:t>(</w:t>
+      </w:r>
+      <w:proofErr w:type="gramEnd"/>
+      <w:r>
+        <w:t>)</w:t>
+      </w:r>
+    </w:p>
+    <w:p>
+      <w:pPr>
+        <w:pStyle w:val="Prrafodelista"/>
+        <w:ind w:left="1428"/>
+      </w:pPr>
+    </w:p>
+    <w:p>
+      <w:pPr>
         <w:pStyle w:val="Prrafodelista"/>
         <w:numPr>
           <w:ilvl w:val="0"/>
@@ -2560,6 +3071,7 @@
         <w:pStyle w:val="Prrafodelista"/>
       </w:pPr>
       <w:r>
+        <w:lastRenderedPageBreak/>
         <w:t>Esta clase será utilizada para poner las imágenes que servirán de decoración al entorno gráfico, tales como el fondo y la llave. La llave se trabajará como Sprite para que gire todo el tiempo que este visible.</w:t>
       </w:r>
     </w:p>
@@ -2662,7 +3174,7 @@
         <v:path o:extrusionok="f" gradientshapeok="t" o:connecttype="rect"/>
         <o:lock v:ext="edit" aspectratio="t"/>
       </v:shapetype>
-      <v:shape id="_x0000_i1135" type="#_x0000_t75" style="width:11.25pt;height:11.25pt" o:bullet="t">
+      <v:shape id="_x0000_i1103" type="#_x0000_t75" style="width:11.25pt;height:11.25pt" o:bullet="t">
         <v:imagedata r:id="rId1" o:title="mso4397"/>
       </v:shape>
     </w:pict>
@@ -2781,6 +3293,119 @@
     </w:lvl>
   </w:abstractNum>
   <w:abstractNum w:abstractNumId="1" w15:restartNumberingAfterBreak="0">
+    <w:nsid w:val="08CF20CA"/>
+    <w:multiLevelType w:val="hybridMultilevel"/>
+    <w:tmpl w:val="361886BE"/>
+    <w:lvl w:ilvl="0" w:tplc="240A0009">
+      <w:start w:val="1"/>
+      <w:numFmt w:val="bullet"/>
+      <w:lvlText w:val=""/>
+      <w:lvlJc w:val="left"/>
+      <w:pPr>
+        <w:ind w:left="1425" w:hanging="360"/>
+      </w:pPr>
+      <w:rPr>
+        <w:rFonts w:ascii="Wingdings" w:hAnsi="Wingdings" w:hint="default"/>
+      </w:rPr>
+    </w:lvl>
+    <w:lvl w:ilvl="1" w:tplc="240A0003" w:tentative="1">
+      <w:start w:val="1"/>
+      <w:numFmt w:val="bullet"/>
+      <w:lvlText w:val="o"/>
+      <w:lvlJc w:val="left"/>
+      <w:pPr>
+        <w:ind w:left="2145" w:hanging="360"/>
+      </w:pPr>
+      <w:rPr>
+        <w:rFonts w:ascii="Courier New" w:hAnsi="Courier New" w:cs="Courier New" w:hint="default"/>
+      </w:rPr>
+    </w:lvl>
+    <w:lvl w:ilvl="2" w:tplc="240A0005" w:tentative="1">
+      <w:start w:val="1"/>
+      <w:numFmt w:val="bullet"/>
+      <w:lvlText w:val=""/>
+      <w:lvlJc w:val="left"/>
+      <w:pPr>
+        <w:ind w:left="2865" w:hanging="360"/>
+      </w:pPr>
+      <w:rPr>
+        <w:rFonts w:ascii="Wingdings" w:hAnsi="Wingdings" w:hint="default"/>
+      </w:rPr>
+    </w:lvl>
+    <w:lvl w:ilvl="3" w:tplc="240A0001" w:tentative="1">
+      <w:start w:val="1"/>
+      <w:numFmt w:val="bullet"/>
+      <w:lvlText w:val=""/>
+      <w:lvlJc w:val="left"/>
+      <w:pPr>
+        <w:ind w:left="3585" w:hanging="360"/>
+      </w:pPr>
+      <w:rPr>
+        <w:rFonts w:ascii="Symbol" w:hAnsi="Symbol" w:hint="default"/>
+      </w:rPr>
+    </w:lvl>
+    <w:lvl w:ilvl="4" w:tplc="240A0003" w:tentative="1">
+      <w:start w:val="1"/>
+      <w:numFmt w:val="bullet"/>
+      <w:lvlText w:val="o"/>
+      <w:lvlJc w:val="left"/>
+      <w:pPr>
+        <w:ind w:left="4305" w:hanging="360"/>
+      </w:pPr>
+      <w:rPr>
+        <w:rFonts w:ascii="Courier New" w:hAnsi="Courier New" w:cs="Courier New" w:hint="default"/>
+      </w:rPr>
+    </w:lvl>
+    <w:lvl w:ilvl="5" w:tplc="240A0005" w:tentative="1">
+      <w:start w:val="1"/>
+      <w:numFmt w:val="bullet"/>
+      <w:lvlText w:val=""/>
+      <w:lvlJc w:val="left"/>
+      <w:pPr>
+        <w:ind w:left="5025" w:hanging="360"/>
+      </w:pPr>
+      <w:rPr>
+        <w:rFonts w:ascii="Wingdings" w:hAnsi="Wingdings" w:hint="default"/>
+      </w:rPr>
+    </w:lvl>
+    <w:lvl w:ilvl="6" w:tplc="240A0001" w:tentative="1">
+      <w:start w:val="1"/>
+      <w:numFmt w:val="bullet"/>
+      <w:lvlText w:val=""/>
+      <w:lvlJc w:val="left"/>
+      <w:pPr>
+        <w:ind w:left="5745" w:hanging="360"/>
+      </w:pPr>
+      <w:rPr>
+        <w:rFonts w:ascii="Symbol" w:hAnsi="Symbol" w:hint="default"/>
+      </w:rPr>
+    </w:lvl>
+    <w:lvl w:ilvl="7" w:tplc="240A0003" w:tentative="1">
+      <w:start w:val="1"/>
+      <w:numFmt w:val="bullet"/>
+      <w:lvlText w:val="o"/>
+      <w:lvlJc w:val="left"/>
+      <w:pPr>
+        <w:ind w:left="6465" w:hanging="360"/>
+      </w:pPr>
+      <w:rPr>
+        <w:rFonts w:ascii="Courier New" w:hAnsi="Courier New" w:cs="Courier New" w:hint="default"/>
+      </w:rPr>
+    </w:lvl>
+    <w:lvl w:ilvl="8" w:tplc="240A0005" w:tentative="1">
+      <w:start w:val="1"/>
+      <w:numFmt w:val="bullet"/>
+      <w:lvlText w:val=""/>
+      <w:lvlJc w:val="left"/>
+      <w:pPr>
+        <w:ind w:left="7185" w:hanging="360"/>
+      </w:pPr>
+      <w:rPr>
+        <w:rFonts w:ascii="Wingdings" w:hAnsi="Wingdings" w:hint="default"/>
+      </w:rPr>
+    </w:lvl>
+  </w:abstractNum>
+  <w:abstractNum w:abstractNumId="2" w15:restartNumberingAfterBreak="0">
     <w:nsid w:val="0AB74E8B"/>
     <w:multiLevelType w:val="multilevel"/>
     <w:tmpl w:val="240A0021"/>
@@ -2893,7 +3518,7 @@
       </w:rPr>
     </w:lvl>
   </w:abstractNum>
-  <w:abstractNum w:abstractNumId="2" w15:restartNumberingAfterBreak="0">
+  <w:abstractNum w:abstractNumId="3" w15:restartNumberingAfterBreak="0">
     <w:nsid w:val="1633614C"/>
     <w:multiLevelType w:val="hybridMultilevel"/>
     <w:tmpl w:val="E5B030D2"/>
@@ -3006,7 +3631,7 @@
       </w:rPr>
     </w:lvl>
   </w:abstractNum>
-  <w:abstractNum w:abstractNumId="3" w15:restartNumberingAfterBreak="0">
+  <w:abstractNum w:abstractNumId="4" w15:restartNumberingAfterBreak="0">
     <w:nsid w:val="1F9B2BC5"/>
     <w:multiLevelType w:val="hybridMultilevel"/>
     <w:tmpl w:val="BC08F06A"/>
@@ -3119,7 +3744,7 @@
       </w:rPr>
     </w:lvl>
   </w:abstractNum>
-  <w:abstractNum w:abstractNumId="4" w15:restartNumberingAfterBreak="0">
+  <w:abstractNum w:abstractNumId="5" w15:restartNumberingAfterBreak="0">
     <w:nsid w:val="22210D50"/>
     <w:multiLevelType w:val="hybridMultilevel"/>
     <w:tmpl w:val="E5C69C70"/>
@@ -3232,7 +3857,7 @@
       </w:rPr>
     </w:lvl>
   </w:abstractNum>
-  <w:abstractNum w:abstractNumId="5" w15:restartNumberingAfterBreak="0">
+  <w:abstractNum w:abstractNumId="6" w15:restartNumberingAfterBreak="0">
     <w:nsid w:val="32FE7C5A"/>
     <w:multiLevelType w:val="multilevel"/>
     <w:tmpl w:val="240A0021"/>
@@ -3345,7 +3970,120 @@
       </w:rPr>
     </w:lvl>
   </w:abstractNum>
-  <w:abstractNum w:abstractNumId="6" w15:restartNumberingAfterBreak="0">
+  <w:abstractNum w:abstractNumId="7" w15:restartNumberingAfterBreak="0">
+    <w:nsid w:val="33D779D2"/>
+    <w:multiLevelType w:val="hybridMultilevel"/>
+    <w:tmpl w:val="5DD880C6"/>
+    <w:lvl w:ilvl="0" w:tplc="240A0009">
+      <w:start w:val="1"/>
+      <w:numFmt w:val="bullet"/>
+      <w:lvlText w:val=""/>
+      <w:lvlJc w:val="left"/>
+      <w:pPr>
+        <w:ind w:left="1428" w:hanging="360"/>
+      </w:pPr>
+      <w:rPr>
+        <w:rFonts w:ascii="Wingdings" w:hAnsi="Wingdings" w:hint="default"/>
+      </w:rPr>
+    </w:lvl>
+    <w:lvl w:ilvl="1" w:tplc="240A0003">
+      <w:start w:val="1"/>
+      <w:numFmt w:val="bullet"/>
+      <w:lvlText w:val="o"/>
+      <w:lvlJc w:val="left"/>
+      <w:pPr>
+        <w:ind w:left="2148" w:hanging="360"/>
+      </w:pPr>
+      <w:rPr>
+        <w:rFonts w:ascii="Courier New" w:hAnsi="Courier New" w:cs="Courier New" w:hint="default"/>
+      </w:rPr>
+    </w:lvl>
+    <w:lvl w:ilvl="2" w:tplc="240A0005" w:tentative="1">
+      <w:start w:val="1"/>
+      <w:numFmt w:val="bullet"/>
+      <w:lvlText w:val=""/>
+      <w:lvlJc w:val="left"/>
+      <w:pPr>
+        <w:ind w:left="2868" w:hanging="360"/>
+      </w:pPr>
+      <w:rPr>
+        <w:rFonts w:ascii="Wingdings" w:hAnsi="Wingdings" w:hint="default"/>
+      </w:rPr>
+    </w:lvl>
+    <w:lvl w:ilvl="3" w:tplc="240A0001" w:tentative="1">
+      <w:start w:val="1"/>
+      <w:numFmt w:val="bullet"/>
+      <w:lvlText w:val=""/>
+      <w:lvlJc w:val="left"/>
+      <w:pPr>
+        <w:ind w:left="3588" w:hanging="360"/>
+      </w:pPr>
+      <w:rPr>
+        <w:rFonts w:ascii="Symbol" w:hAnsi="Symbol" w:hint="default"/>
+      </w:rPr>
+    </w:lvl>
+    <w:lvl w:ilvl="4" w:tplc="240A0003" w:tentative="1">
+      <w:start w:val="1"/>
+      <w:numFmt w:val="bullet"/>
+      <w:lvlText w:val="o"/>
+      <w:lvlJc w:val="left"/>
+      <w:pPr>
+        <w:ind w:left="4308" w:hanging="360"/>
+      </w:pPr>
+      <w:rPr>
+        <w:rFonts w:ascii="Courier New" w:hAnsi="Courier New" w:cs="Courier New" w:hint="default"/>
+      </w:rPr>
+    </w:lvl>
+    <w:lvl w:ilvl="5" w:tplc="240A0005" w:tentative="1">
+      <w:start w:val="1"/>
+      <w:numFmt w:val="bullet"/>
+      <w:lvlText w:val=""/>
+      <w:lvlJc w:val="left"/>
+      <w:pPr>
+        <w:ind w:left="5028" w:hanging="360"/>
+      </w:pPr>
+      <w:rPr>
+        <w:rFonts w:ascii="Wingdings" w:hAnsi="Wingdings" w:hint="default"/>
+      </w:rPr>
+    </w:lvl>
+    <w:lvl w:ilvl="6" w:tplc="240A0001" w:tentative="1">
+      <w:start w:val="1"/>
+      <w:numFmt w:val="bullet"/>
+      <w:lvlText w:val=""/>
+      <w:lvlJc w:val="left"/>
+      <w:pPr>
+        <w:ind w:left="5748" w:hanging="360"/>
+      </w:pPr>
+      <w:rPr>
+        <w:rFonts w:ascii="Symbol" w:hAnsi="Symbol" w:hint="default"/>
+      </w:rPr>
+    </w:lvl>
+    <w:lvl w:ilvl="7" w:tplc="240A0003" w:tentative="1">
+      <w:start w:val="1"/>
+      <w:numFmt w:val="bullet"/>
+      <w:lvlText w:val="o"/>
+      <w:lvlJc w:val="left"/>
+      <w:pPr>
+        <w:ind w:left="6468" w:hanging="360"/>
+      </w:pPr>
+      <w:rPr>
+        <w:rFonts w:ascii="Courier New" w:hAnsi="Courier New" w:cs="Courier New" w:hint="default"/>
+      </w:rPr>
+    </w:lvl>
+    <w:lvl w:ilvl="8" w:tplc="240A0005" w:tentative="1">
+      <w:start w:val="1"/>
+      <w:numFmt w:val="bullet"/>
+      <w:lvlText w:val=""/>
+      <w:lvlJc w:val="left"/>
+      <w:pPr>
+        <w:ind w:left="7188" w:hanging="360"/>
+      </w:pPr>
+      <w:rPr>
+        <w:rFonts w:ascii="Wingdings" w:hAnsi="Wingdings" w:hint="default"/>
+      </w:rPr>
+    </w:lvl>
+  </w:abstractNum>
+  <w:abstractNum w:abstractNumId="8" w15:restartNumberingAfterBreak="0">
     <w:nsid w:val="364402A3"/>
     <w:multiLevelType w:val="hybridMultilevel"/>
     <w:tmpl w:val="2006E4DA"/>
@@ -3458,7 +4196,7 @@
       </w:rPr>
     </w:lvl>
   </w:abstractNum>
-  <w:abstractNum w:abstractNumId="7" w15:restartNumberingAfterBreak="0">
+  <w:abstractNum w:abstractNumId="9" w15:restartNumberingAfterBreak="0">
     <w:nsid w:val="396356A3"/>
     <w:multiLevelType w:val="hybridMultilevel"/>
     <w:tmpl w:val="454A8A78"/>
@@ -3572,7 +4310,120 @@
       </w:rPr>
     </w:lvl>
   </w:abstractNum>
-  <w:abstractNum w:abstractNumId="8" w15:restartNumberingAfterBreak="0">
+  <w:abstractNum w:abstractNumId="10" w15:restartNumberingAfterBreak="0">
+    <w:nsid w:val="561A592D"/>
+    <w:multiLevelType w:val="hybridMultilevel"/>
+    <w:tmpl w:val="D71E2B26"/>
+    <w:lvl w:ilvl="0" w:tplc="240A0009">
+      <w:start w:val="1"/>
+      <w:numFmt w:val="bullet"/>
+      <w:lvlText w:val=""/>
+      <w:lvlJc w:val="left"/>
+      <w:pPr>
+        <w:ind w:left="1429" w:hanging="360"/>
+      </w:pPr>
+      <w:rPr>
+        <w:rFonts w:ascii="Wingdings" w:hAnsi="Wingdings" w:hint="default"/>
+      </w:rPr>
+    </w:lvl>
+    <w:lvl w:ilvl="1" w:tplc="240A0003" w:tentative="1">
+      <w:start w:val="1"/>
+      <w:numFmt w:val="bullet"/>
+      <w:lvlText w:val="o"/>
+      <w:lvlJc w:val="left"/>
+      <w:pPr>
+        <w:ind w:left="2149" w:hanging="360"/>
+      </w:pPr>
+      <w:rPr>
+        <w:rFonts w:ascii="Courier New" w:hAnsi="Courier New" w:cs="Courier New" w:hint="default"/>
+      </w:rPr>
+    </w:lvl>
+    <w:lvl w:ilvl="2" w:tplc="240A0005" w:tentative="1">
+      <w:start w:val="1"/>
+      <w:numFmt w:val="bullet"/>
+      <w:lvlText w:val=""/>
+      <w:lvlJc w:val="left"/>
+      <w:pPr>
+        <w:ind w:left="2869" w:hanging="360"/>
+      </w:pPr>
+      <w:rPr>
+        <w:rFonts w:ascii="Wingdings" w:hAnsi="Wingdings" w:hint="default"/>
+      </w:rPr>
+    </w:lvl>
+    <w:lvl w:ilvl="3" w:tplc="240A0001" w:tentative="1">
+      <w:start w:val="1"/>
+      <w:numFmt w:val="bullet"/>
+      <w:lvlText w:val=""/>
+      <w:lvlJc w:val="left"/>
+      <w:pPr>
+        <w:ind w:left="3589" w:hanging="360"/>
+      </w:pPr>
+      <w:rPr>
+        <w:rFonts w:ascii="Symbol" w:hAnsi="Symbol" w:hint="default"/>
+      </w:rPr>
+    </w:lvl>
+    <w:lvl w:ilvl="4" w:tplc="240A0003" w:tentative="1">
+      <w:start w:val="1"/>
+      <w:numFmt w:val="bullet"/>
+      <w:lvlText w:val="o"/>
+      <w:lvlJc w:val="left"/>
+      <w:pPr>
+        <w:ind w:left="4309" w:hanging="360"/>
+      </w:pPr>
+      <w:rPr>
+        <w:rFonts w:ascii="Courier New" w:hAnsi="Courier New" w:cs="Courier New" w:hint="default"/>
+      </w:rPr>
+    </w:lvl>
+    <w:lvl w:ilvl="5" w:tplc="240A0005" w:tentative="1">
+      <w:start w:val="1"/>
+      <w:numFmt w:val="bullet"/>
+      <w:lvlText w:val=""/>
+      <w:lvlJc w:val="left"/>
+      <w:pPr>
+        <w:ind w:left="5029" w:hanging="360"/>
+      </w:pPr>
+      <w:rPr>
+        <w:rFonts w:ascii="Wingdings" w:hAnsi="Wingdings" w:hint="default"/>
+      </w:rPr>
+    </w:lvl>
+    <w:lvl w:ilvl="6" w:tplc="240A0001" w:tentative="1">
+      <w:start w:val="1"/>
+      <w:numFmt w:val="bullet"/>
+      <w:lvlText w:val=""/>
+      <w:lvlJc w:val="left"/>
+      <w:pPr>
+        <w:ind w:left="5749" w:hanging="360"/>
+      </w:pPr>
+      <w:rPr>
+        <w:rFonts w:ascii="Symbol" w:hAnsi="Symbol" w:hint="default"/>
+      </w:rPr>
+    </w:lvl>
+    <w:lvl w:ilvl="7" w:tplc="240A0003" w:tentative="1">
+      <w:start w:val="1"/>
+      <w:numFmt w:val="bullet"/>
+      <w:lvlText w:val="o"/>
+      <w:lvlJc w:val="left"/>
+      <w:pPr>
+        <w:ind w:left="6469" w:hanging="360"/>
+      </w:pPr>
+      <w:rPr>
+        <w:rFonts w:ascii="Courier New" w:hAnsi="Courier New" w:cs="Courier New" w:hint="default"/>
+      </w:rPr>
+    </w:lvl>
+    <w:lvl w:ilvl="8" w:tplc="240A0005" w:tentative="1">
+      <w:start w:val="1"/>
+      <w:numFmt w:val="bullet"/>
+      <w:lvlText w:val=""/>
+      <w:lvlJc w:val="left"/>
+      <w:pPr>
+        <w:ind w:left="7189" w:hanging="360"/>
+      </w:pPr>
+      <w:rPr>
+        <w:rFonts w:ascii="Wingdings" w:hAnsi="Wingdings" w:hint="default"/>
+      </w:rPr>
+    </w:lvl>
+  </w:abstractNum>
+  <w:abstractNum w:abstractNumId="11" w15:restartNumberingAfterBreak="0">
     <w:nsid w:val="728C29C8"/>
     <w:multiLevelType w:val="hybridMultilevel"/>
     <w:tmpl w:val="19DEB6D2"/>
@@ -3685,7 +4536,120 @@
       </w:rPr>
     </w:lvl>
   </w:abstractNum>
-  <w:abstractNum w:abstractNumId="9" w15:restartNumberingAfterBreak="0">
+  <w:abstractNum w:abstractNumId="12" w15:restartNumberingAfterBreak="0">
+    <w:nsid w:val="7412186F"/>
+    <w:multiLevelType w:val="hybridMultilevel"/>
+    <w:tmpl w:val="F9ACBCC4"/>
+    <w:lvl w:ilvl="0" w:tplc="240A0009">
+      <w:start w:val="1"/>
+      <w:numFmt w:val="bullet"/>
+      <w:lvlText w:val=""/>
+      <w:lvlJc w:val="left"/>
+      <w:pPr>
+        <w:ind w:left="1428" w:hanging="360"/>
+      </w:pPr>
+      <w:rPr>
+        <w:rFonts w:ascii="Wingdings" w:hAnsi="Wingdings" w:hint="default"/>
+      </w:rPr>
+    </w:lvl>
+    <w:lvl w:ilvl="1" w:tplc="240A0003" w:tentative="1">
+      <w:start w:val="1"/>
+      <w:numFmt w:val="bullet"/>
+      <w:lvlText w:val="o"/>
+      <w:lvlJc w:val="left"/>
+      <w:pPr>
+        <w:ind w:left="2148" w:hanging="360"/>
+      </w:pPr>
+      <w:rPr>
+        <w:rFonts w:ascii="Courier New" w:hAnsi="Courier New" w:cs="Courier New" w:hint="default"/>
+      </w:rPr>
+    </w:lvl>
+    <w:lvl w:ilvl="2" w:tplc="240A0005" w:tentative="1">
+      <w:start w:val="1"/>
+      <w:numFmt w:val="bullet"/>
+      <w:lvlText w:val=""/>
+      <w:lvlJc w:val="left"/>
+      <w:pPr>
+        <w:ind w:left="2868" w:hanging="360"/>
+      </w:pPr>
+      <w:rPr>
+        <w:rFonts w:ascii="Wingdings" w:hAnsi="Wingdings" w:hint="default"/>
+      </w:rPr>
+    </w:lvl>
+    <w:lvl w:ilvl="3" w:tplc="240A0001" w:tentative="1">
+      <w:start w:val="1"/>
+      <w:numFmt w:val="bullet"/>
+      <w:lvlText w:val=""/>
+      <w:lvlJc w:val="left"/>
+      <w:pPr>
+        <w:ind w:left="3588" w:hanging="360"/>
+      </w:pPr>
+      <w:rPr>
+        <w:rFonts w:ascii="Symbol" w:hAnsi="Symbol" w:hint="default"/>
+      </w:rPr>
+    </w:lvl>
+    <w:lvl w:ilvl="4" w:tplc="240A0003" w:tentative="1">
+      <w:start w:val="1"/>
+      <w:numFmt w:val="bullet"/>
+      <w:lvlText w:val="o"/>
+      <w:lvlJc w:val="left"/>
+      <w:pPr>
+        <w:ind w:left="4308" w:hanging="360"/>
+      </w:pPr>
+      <w:rPr>
+        <w:rFonts w:ascii="Courier New" w:hAnsi="Courier New" w:cs="Courier New" w:hint="default"/>
+      </w:rPr>
+    </w:lvl>
+    <w:lvl w:ilvl="5" w:tplc="240A0005" w:tentative="1">
+      <w:start w:val="1"/>
+      <w:numFmt w:val="bullet"/>
+      <w:lvlText w:val=""/>
+      <w:lvlJc w:val="left"/>
+      <w:pPr>
+        <w:ind w:left="5028" w:hanging="360"/>
+      </w:pPr>
+      <w:rPr>
+        <w:rFonts w:ascii="Wingdings" w:hAnsi="Wingdings" w:hint="default"/>
+      </w:rPr>
+    </w:lvl>
+    <w:lvl w:ilvl="6" w:tplc="240A0001" w:tentative="1">
+      <w:start w:val="1"/>
+      <w:numFmt w:val="bullet"/>
+      <w:lvlText w:val=""/>
+      <w:lvlJc w:val="left"/>
+      <w:pPr>
+        <w:ind w:left="5748" w:hanging="360"/>
+      </w:pPr>
+      <w:rPr>
+        <w:rFonts w:ascii="Symbol" w:hAnsi="Symbol" w:hint="default"/>
+      </w:rPr>
+    </w:lvl>
+    <w:lvl w:ilvl="7" w:tplc="240A0003" w:tentative="1">
+      <w:start w:val="1"/>
+      <w:numFmt w:val="bullet"/>
+      <w:lvlText w:val="o"/>
+      <w:lvlJc w:val="left"/>
+      <w:pPr>
+        <w:ind w:left="6468" w:hanging="360"/>
+      </w:pPr>
+      <w:rPr>
+        <w:rFonts w:ascii="Courier New" w:hAnsi="Courier New" w:cs="Courier New" w:hint="default"/>
+      </w:rPr>
+    </w:lvl>
+    <w:lvl w:ilvl="8" w:tplc="240A0005" w:tentative="1">
+      <w:start w:val="1"/>
+      <w:numFmt w:val="bullet"/>
+      <w:lvlText w:val=""/>
+      <w:lvlJc w:val="left"/>
+      <w:pPr>
+        <w:ind w:left="7188" w:hanging="360"/>
+      </w:pPr>
+      <w:rPr>
+        <w:rFonts w:ascii="Wingdings" w:hAnsi="Wingdings" w:hint="default"/>
+      </w:rPr>
+    </w:lvl>
+  </w:abstractNum>
+  <w:abstractNum w:abstractNumId="13" w15:restartNumberingAfterBreak="0">
     <w:nsid w:val="771E1559"/>
     <w:multiLevelType w:val="hybridMultilevel"/>
     <w:tmpl w:val="7D0C9AE6"/>
@@ -3798,7 +4762,7 @@
       </w:rPr>
     </w:lvl>
   </w:abstractNum>
-  <w:abstractNum w:abstractNumId="10" w15:restartNumberingAfterBreak="0">
+  <w:abstractNum w:abstractNumId="14" w15:restartNumberingAfterBreak="0">
     <w:nsid w:val="78EA7043"/>
     <w:multiLevelType w:val="hybridMultilevel"/>
     <w:tmpl w:val="F6F8340C"/>
@@ -3912,37 +4876,49 @@
     </w:lvl>
   </w:abstractNum>
   <w:num w:numId="1">
-    <w:abstractNumId w:val="7"/>
+    <w:abstractNumId w:val="9"/>
   </w:num>
   <w:num w:numId="2">
-    <w:abstractNumId w:val="5"/>
+    <w:abstractNumId w:val="6"/>
   </w:num>
   <w:num w:numId="3">
-    <w:abstractNumId w:val="1"/>
+    <w:abstractNumId w:val="2"/>
   </w:num>
   <w:num w:numId="4">
-    <w:abstractNumId w:val="8"/>
+    <w:abstractNumId w:val="11"/>
   </w:num>
   <w:num w:numId="5">
-    <w:abstractNumId w:val="10"/>
+    <w:abstractNumId w:val="14"/>
   </w:num>
   <w:num w:numId="6">
-    <w:abstractNumId w:val="2"/>
+    <w:abstractNumId w:val="3"/>
   </w:num>
   <w:num w:numId="7">
-    <w:abstractNumId w:val="9"/>
+    <w:abstractNumId w:val="13"/>
   </w:num>
   <w:num w:numId="8">
-    <w:abstractNumId w:val="3"/>
+    <w:abstractNumId w:val="4"/>
   </w:num>
   <w:num w:numId="9">
     <w:abstractNumId w:val="0"/>
   </w:num>
   <w:num w:numId="10">
-    <w:abstractNumId w:val="4"/>
+    <w:abstractNumId w:val="5"/>
   </w:num>
   <w:num w:numId="11">
-    <w:abstractNumId w:val="6"/>
+    <w:abstractNumId w:val="8"/>
+  </w:num>
+  <w:num w:numId="12">
+    <w:abstractNumId w:val="1"/>
+  </w:num>
+  <w:num w:numId="13">
+    <w:abstractNumId w:val="10"/>
+  </w:num>
+  <w:num w:numId="14">
+    <w:abstractNumId w:val="7"/>
+  </w:num>
+  <w:num w:numId="15">
+    <w:abstractNumId w:val="12"/>
   </w:num>
 </w:numbering>
 </file>

</xml_diff>